<commit_message>
Cambié Scrape por una palabra en español
</commit_message>
<xml_diff>
--- a/Problem Set 1.docx
+++ b/Problem Set 1.docx
@@ -1,6 +1,6 @@
 
 <file path=word/document.xml><?xml version="1.0" encoding="utf-8"?>
-<w:document xmlns:wpc="http://schemas.microsoft.com/office/word/2010/wordprocessingCanvas" xmlns:mc="http://schemas.openxmlformats.org/markup-compatibility/2006" xmlns:o="urn:schemas-microsoft-com:office:office" xmlns:r="http://schemas.openxmlformats.org/officeDocument/2006/relationships" xmlns:m="http://schemas.openxmlformats.org/officeDocument/2006/math" xmlns:v="urn:schemas-microsoft-com:vml" xmlns:wp14="http://schemas.microsoft.com/office/word/2010/wordprocessingDrawing" xmlns:wp="http://schemas.openxmlformats.org/drawingml/2006/wordprocessingDrawing" xmlns:w10="urn:schemas-microsoft-com:office:word" xmlns:w="http://schemas.openxmlformats.org/wordprocessingml/2006/main" xmlns:w14="http://schemas.microsoft.com/office/word/2010/wordml" xmlns:w15="http://schemas.microsoft.com/office/word/2012/wordml" xmlns:wpg="http://schemas.microsoft.com/office/word/2010/wordprocessingGroup" xmlns:wpi="http://schemas.microsoft.com/office/word/2010/wordprocessingInk" xmlns:wne="http://schemas.microsoft.com/office/word/2006/wordml" xmlns:wps="http://schemas.microsoft.com/office/word/2010/wordprocessingShape" mc:Ignorable="w14 w15 wp14">
+<w:document xmlns:wpc="http://schemas.microsoft.com/office/word/2010/wordprocessingCanvas" xmlns:cx="http://schemas.microsoft.com/office/drawing/2014/chartex" xmlns:cx1="http://schemas.microsoft.com/office/drawing/2015/9/8/chartex" xmlns:cx2="http://schemas.microsoft.com/office/drawing/2015/10/21/chartex" xmlns:cx3="http://schemas.microsoft.com/office/drawing/2016/5/9/chartex" xmlns:cx4="http://schemas.microsoft.com/office/drawing/2016/5/10/chartex" xmlns:cx5="http://schemas.microsoft.com/office/drawing/2016/5/11/chartex" xmlns:cx6="http://schemas.microsoft.com/office/drawing/2016/5/12/chartex" xmlns:cx7="http://schemas.microsoft.com/office/drawing/2016/5/13/chartex" xmlns:cx8="http://schemas.microsoft.com/office/drawing/2016/5/14/chartex" xmlns:mc="http://schemas.openxmlformats.org/markup-compatibility/2006" xmlns:aink="http://schemas.microsoft.com/office/drawing/2016/ink" xmlns:am3d="http://schemas.microsoft.com/office/drawing/2017/model3d" xmlns:o="urn:schemas-microsoft-com:office:office" xmlns:r="http://schemas.openxmlformats.org/officeDocument/2006/relationships" xmlns:m="http://schemas.openxmlformats.org/officeDocument/2006/math" xmlns:v="urn:schemas-microsoft-com:vml" xmlns:wp14="http://schemas.microsoft.com/office/word/2010/wordprocessingDrawing" xmlns:wp="http://schemas.openxmlformats.org/drawingml/2006/wordprocessingDrawing" xmlns:w10="urn:schemas-microsoft-com:office:word" xmlns:w="http://schemas.openxmlformats.org/wordprocessingml/2006/main" xmlns:w14="http://schemas.microsoft.com/office/word/2010/wordml" xmlns:w15="http://schemas.microsoft.com/office/word/2012/wordml" xmlns:w16cex="http://schemas.microsoft.com/office/word/2018/wordml/cex" xmlns:w16cid="http://schemas.microsoft.com/office/word/2016/wordml/cid" xmlns:w16="http://schemas.microsoft.com/office/word/2018/wordml" xmlns:w16sdtdh="http://schemas.microsoft.com/office/word/2020/wordml/sdtdatahash" xmlns:w16se="http://schemas.microsoft.com/office/word/2015/wordml/symex" xmlns:wpg="http://schemas.microsoft.com/office/word/2010/wordprocessingGroup" xmlns:wpi="http://schemas.microsoft.com/office/word/2010/wordprocessingInk" xmlns:wne="http://schemas.microsoft.com/office/word/2006/wordml" xmlns:wps="http://schemas.microsoft.com/office/word/2010/wordprocessingShape" mc:Ignorable="w14 w15 w16se w16cid w16 w16cex w16sdtdh wp14">
   <w:body>
     <w:p>
       <w:pPr>
@@ -8,13 +8,15 @@
           <w:rFonts w:ascii="Times New Roman" w:hAnsi="Times New Roman" w:cs="Times New Roman"/>
           <w:sz w:val="24"/>
           <w:szCs w:val="24"/>
-        </w:rPr>
-      </w:pPr>
-      <w:r>
-        <w:rPr>
-          <w:rFonts w:ascii="Times New Roman" w:hAnsi="Times New Roman" w:cs="Times New Roman"/>
-          <w:sz w:val="24"/>
-          <w:szCs w:val="24"/>
+          <w:lang w:val="en-US"/>
+        </w:rPr>
+      </w:pPr>
+      <w:r>
+        <w:rPr>
+          <w:rFonts w:ascii="Times New Roman" w:hAnsi="Times New Roman" w:cs="Times New Roman"/>
+          <w:sz w:val="24"/>
+          <w:szCs w:val="24"/>
+          <w:lang w:val="en-US"/>
         </w:rPr>
         <w:t>Universidad de Los Andes</w:t>
       </w:r>
@@ -23,19 +25,22 @@
       <w:pPr>
         <w:rPr>
           <w:rFonts w:ascii="Times New Roman" w:hAnsi="Times New Roman" w:cs="Times New Roman"/>
-        </w:rPr>
-      </w:pPr>
-      <w:r>
-        <w:rPr>
-          <w:rFonts w:ascii="Times New Roman" w:hAnsi="Times New Roman" w:cs="Times New Roman"/>
-          <w:sz w:val="24"/>
-          <w:szCs w:val="24"/>
+          <w:lang w:val="en-US"/>
+        </w:rPr>
+      </w:pPr>
+      <w:r>
+        <w:rPr>
+          <w:rFonts w:ascii="Times New Roman" w:hAnsi="Times New Roman" w:cs="Times New Roman"/>
+          <w:sz w:val="24"/>
+          <w:szCs w:val="24"/>
+          <w:lang w:val="en-US"/>
         </w:rPr>
         <w:t xml:space="preserve">Big Data </w:t>
       </w:r>
       <w:r>
         <w:rPr>
           <w:rFonts w:ascii="Times New Roman" w:hAnsi="Times New Roman" w:cs="Times New Roman"/>
+          <w:lang w:val="en-US"/>
         </w:rPr>
         <w:t>and Machine Learning for Applied Economics</w:t>
       </w:r>
@@ -49,8 +54,15 @@
       <w:r>
         <w:rPr>
           <w:rFonts w:ascii="Times New Roman" w:hAnsi="Times New Roman" w:cs="Times New Roman"/>
-        </w:rPr>
-        <w:t xml:space="preserve"> MECA 4107</w:t>
+          <w:lang w:val="en-US"/>
+        </w:rPr>
+        <w:t xml:space="preserve"> </w:t>
+      </w:r>
+      <w:r>
+        <w:rPr>
+          <w:rFonts w:ascii="Times New Roman" w:hAnsi="Times New Roman" w:cs="Times New Roman"/>
+        </w:rPr>
+        <w:t>MECA 4107</w:t>
       </w:r>
     </w:p>
     <w:p>
@@ -236,8 +248,6 @@
         </w:rPr>
         <w:t xml:space="preserve"> 200620739</w:t>
       </w:r>
-      <w:bookmarkStart w:id="0" w:name="_GoBack"/>
-      <w:bookmarkEnd w:id="0"/>
     </w:p>
     <w:p>
       <w:pPr>
@@ -461,7 +471,23 @@
           <w:sz w:val="24"/>
           <w:szCs w:val="24"/>
         </w:rPr>
-        <w:t xml:space="preserve"> Scarpe los datos que se encuentran disponibles en el siguiente sitio web </w:t>
+        <w:t xml:space="preserve"> </w:t>
+      </w:r>
+      <w:r>
+        <w:rPr>
+          <w:rFonts w:ascii="Times New Roman" w:hAnsi="Times New Roman" w:cs="Times New Roman"/>
+          <w:sz w:val="24"/>
+          <w:szCs w:val="24"/>
+        </w:rPr>
+        <w:t>Extraer</w:t>
+      </w:r>
+      <w:r>
+        <w:rPr>
+          <w:rFonts w:ascii="Times New Roman" w:hAnsi="Times New Roman" w:cs="Times New Roman"/>
+          <w:sz w:val="24"/>
+          <w:szCs w:val="24"/>
+        </w:rPr>
+        <w:t xml:space="preserve"> los datos que se encuentran disponibles en el siguiente sitio web </w:t>
       </w:r>
       <w:hyperlink r:id="rId7" w:history="1">
         <w:r>
@@ -1413,7 +1439,7 @@
 </file>
 
 <file path=word/numbering.xml><?xml version="1.0" encoding="utf-8"?>
-<w:numbering xmlns:wpc="http://schemas.microsoft.com/office/word/2010/wordprocessingCanvas" xmlns:mc="http://schemas.openxmlformats.org/markup-compatibility/2006" xmlns:o="urn:schemas-microsoft-com:office:office" xmlns:r="http://schemas.openxmlformats.org/officeDocument/2006/relationships" xmlns:m="http://schemas.openxmlformats.org/officeDocument/2006/math" xmlns:v="urn:schemas-microsoft-com:vml" xmlns:wp14="http://schemas.microsoft.com/office/word/2010/wordprocessingDrawing" xmlns:wp="http://schemas.openxmlformats.org/drawingml/2006/wordprocessingDrawing" xmlns:w10="urn:schemas-microsoft-com:office:word" xmlns:w="http://schemas.openxmlformats.org/wordprocessingml/2006/main" xmlns:w14="http://schemas.microsoft.com/office/word/2010/wordml" xmlns:w15="http://schemas.microsoft.com/office/word/2012/wordml" xmlns:wpg="http://schemas.microsoft.com/office/word/2010/wordprocessingGroup" xmlns:wpi="http://schemas.microsoft.com/office/word/2010/wordprocessingInk" xmlns:wne="http://schemas.microsoft.com/office/word/2006/wordml" xmlns:wps="http://schemas.microsoft.com/office/word/2010/wordprocessingShape" mc:Ignorable="w14 w15 wp14">
+<w:numbering xmlns:wpc="http://schemas.microsoft.com/office/word/2010/wordprocessingCanvas" xmlns:cx="http://schemas.microsoft.com/office/drawing/2014/chartex" xmlns:cx1="http://schemas.microsoft.com/office/drawing/2015/9/8/chartex" xmlns:cx2="http://schemas.microsoft.com/office/drawing/2015/10/21/chartex" xmlns:cx3="http://schemas.microsoft.com/office/drawing/2016/5/9/chartex" xmlns:cx4="http://schemas.microsoft.com/office/drawing/2016/5/10/chartex" xmlns:cx5="http://schemas.microsoft.com/office/drawing/2016/5/11/chartex" xmlns:cx6="http://schemas.microsoft.com/office/drawing/2016/5/12/chartex" xmlns:cx7="http://schemas.microsoft.com/office/drawing/2016/5/13/chartex" xmlns:cx8="http://schemas.microsoft.com/office/drawing/2016/5/14/chartex" xmlns:mc="http://schemas.openxmlformats.org/markup-compatibility/2006" xmlns:aink="http://schemas.microsoft.com/office/drawing/2016/ink" xmlns:am3d="http://schemas.microsoft.com/office/drawing/2017/model3d" xmlns:o="urn:schemas-microsoft-com:office:office" xmlns:r="http://schemas.openxmlformats.org/officeDocument/2006/relationships" xmlns:m="http://schemas.openxmlformats.org/officeDocument/2006/math" xmlns:v="urn:schemas-microsoft-com:vml" xmlns:wp14="http://schemas.microsoft.com/office/word/2010/wordprocessingDrawing" xmlns:wp="http://schemas.openxmlformats.org/drawingml/2006/wordprocessingDrawing" xmlns:w10="urn:schemas-microsoft-com:office:word" xmlns:w="http://schemas.openxmlformats.org/wordprocessingml/2006/main" xmlns:w14="http://schemas.microsoft.com/office/word/2010/wordml" xmlns:w15="http://schemas.microsoft.com/office/word/2012/wordml" xmlns:w16cex="http://schemas.microsoft.com/office/word/2018/wordml/cex" xmlns:w16cid="http://schemas.microsoft.com/office/word/2016/wordml/cid" xmlns:w16="http://schemas.microsoft.com/office/word/2018/wordml" xmlns:w16sdtdh="http://schemas.microsoft.com/office/word/2020/wordml/sdtdatahash" xmlns:w16se="http://schemas.microsoft.com/office/word/2015/wordml/symex" xmlns:wpg="http://schemas.microsoft.com/office/word/2010/wordprocessingGroup" xmlns:wpi="http://schemas.microsoft.com/office/word/2010/wordprocessingInk" xmlns:wne="http://schemas.microsoft.com/office/word/2006/wordml" xmlns:wps="http://schemas.microsoft.com/office/word/2010/wordprocessingShape" mc:Ignorable="w14 w15 w16se w16cid w16 w16cex w16sdtdh wp14">
   <w:abstractNum w:abstractNumId="0" w15:restartNumberingAfterBreak="0">
     <w:nsid w:val="28DB2653"/>
     <w:multiLevelType w:val="hybridMultilevel"/>
@@ -1754,7 +1780,7 @@
 </file>
 
 <file path=word/styles.xml><?xml version="1.0" encoding="utf-8"?>
-<w:styles xmlns:mc="http://schemas.openxmlformats.org/markup-compatibility/2006" xmlns:r="http://schemas.openxmlformats.org/officeDocument/2006/relationships" xmlns:w="http://schemas.openxmlformats.org/wordprocessingml/2006/main" xmlns:w14="http://schemas.microsoft.com/office/word/2010/wordml" xmlns:w15="http://schemas.microsoft.com/office/word/2012/wordml" mc:Ignorable="w14 w15">
+<w:styles xmlns:mc="http://schemas.openxmlformats.org/markup-compatibility/2006" xmlns:r="http://schemas.openxmlformats.org/officeDocument/2006/relationships" xmlns:w="http://schemas.openxmlformats.org/wordprocessingml/2006/main" xmlns:w14="http://schemas.microsoft.com/office/word/2010/wordml" xmlns:w15="http://schemas.microsoft.com/office/word/2012/wordml" xmlns:w16cex="http://schemas.microsoft.com/office/word/2018/wordml/cex" xmlns:w16cid="http://schemas.microsoft.com/office/word/2016/wordml/cid" xmlns:w16="http://schemas.microsoft.com/office/word/2018/wordml" xmlns:w16sdtdh="http://schemas.microsoft.com/office/word/2020/wordml/sdtdatahash" xmlns:w16se="http://schemas.microsoft.com/office/word/2015/wordml/symex" mc:Ignorable="w14 w15 w16se w16cid w16 w16cex w16sdtdh">
   <w:docDefaults>
     <w:rPrDefault>
       <w:rPr>
@@ -1770,7 +1796,7 @@
       </w:pPr>
     </w:pPrDefault>
   </w:docDefaults>
-  <w:latentStyles w:defLockedState="0" w:defUIPriority="99" w:defSemiHidden="0" w:defUnhideWhenUsed="0" w:defQFormat="0" w:count="371">
+  <w:latentStyles w:defLockedState="0" w:defUIPriority="99" w:defSemiHidden="0" w:defUnhideWhenUsed="0" w:defQFormat="0" w:count="376">
     <w:lsdException w:name="Normal" w:uiPriority="0" w:qFormat="1"/>
     <w:lsdException w:name="heading 1" w:uiPriority="9" w:qFormat="1"/>
     <w:lsdException w:name="heading 2" w:semiHidden="1" w:uiPriority="9" w:unhideWhenUsed="1" w:qFormat="1"/>
@@ -1876,7 +1902,6 @@
     <w:lsdException w:name="HTML Sample" w:semiHidden="1" w:unhideWhenUsed="1"/>
     <w:lsdException w:name="HTML Typewriter" w:semiHidden="1" w:unhideWhenUsed="1"/>
     <w:lsdException w:name="HTML Variable" w:semiHidden="1" w:unhideWhenUsed="1"/>
-    <w:lsdException w:name="Normal Table" w:semiHidden="1" w:unhideWhenUsed="1"/>
     <w:lsdException w:name="annotation subject" w:semiHidden="1" w:unhideWhenUsed="1"/>
     <w:lsdException w:name="No List" w:semiHidden="1" w:unhideWhenUsed="1"/>
     <w:lsdException w:name="Outline List 1" w:semiHidden="1" w:unhideWhenUsed="1"/>
@@ -1919,11 +1944,8 @@
     <w:lsdException w:name="Table Contemporary" w:semiHidden="1" w:unhideWhenUsed="1"/>
     <w:lsdException w:name="Table Elegant" w:semiHidden="1" w:unhideWhenUsed="1"/>
     <w:lsdException w:name="Table Professional" w:semiHidden="1" w:unhideWhenUsed="1"/>
-    <w:lsdException w:name="Table Subtle 1" w:semiHidden="1" w:unhideWhenUsed="1"/>
     <w:lsdException w:name="Table Subtle 2" w:semiHidden="1" w:unhideWhenUsed="1"/>
     <w:lsdException w:name="Table Web 1" w:semiHidden="1" w:unhideWhenUsed="1"/>
-    <w:lsdException w:name="Table Web 2" w:semiHidden="1" w:unhideWhenUsed="1"/>
-    <w:lsdException w:name="Table Web 3" w:semiHidden="1" w:unhideWhenUsed="1"/>
     <w:lsdException w:name="Balloon Text" w:semiHidden="1" w:unhideWhenUsed="1"/>
     <w:lsdException w:name="Table Grid" w:uiPriority="39"/>
     <w:lsdException w:name="Table Theme" w:semiHidden="1" w:unhideWhenUsed="1"/>
@@ -2142,6 +2164,11 @@
     <w:lsdException w:name="List Table 5 Dark Accent 6" w:uiPriority="50"/>
     <w:lsdException w:name="List Table 6 Colorful Accent 6" w:uiPriority="51"/>
     <w:lsdException w:name="List Table 7 Colorful Accent 6" w:uiPriority="52"/>
+    <w:lsdException w:name="Mention" w:semiHidden="1" w:unhideWhenUsed="1"/>
+    <w:lsdException w:name="Smart Hyperlink" w:semiHidden="1" w:unhideWhenUsed="1"/>
+    <w:lsdException w:name="Hashtag" w:semiHidden="1" w:unhideWhenUsed="1"/>
+    <w:lsdException w:name="Unresolved Mention" w:semiHidden="1" w:unhideWhenUsed="1"/>
+    <w:lsdException w:name="Smart Link" w:semiHidden="1" w:unhideWhenUsed="1"/>
   </w:latentStyles>
   <w:style w:type="paragraph" w:default="1" w:styleId="Normal">
     <w:name w:val="Normal"/>

</xml_diff>

<commit_message>
Respondí  una pregunta del problem Set
Respondí una pregunta del Problem Set acerca de la extracción  de datos.
</commit_message>
<xml_diff>
--- a/Problem Set 1.docx
+++ b/Problem Set 1.docx
@@ -1,6 +1,6 @@
 
 <file path=word/document.xml><?xml version="1.0" encoding="utf-8"?>
-<w:document xmlns:wpc="http://schemas.microsoft.com/office/word/2010/wordprocessingCanvas" xmlns:cx="http://schemas.microsoft.com/office/drawing/2014/chartex" xmlns:cx1="http://schemas.microsoft.com/office/drawing/2015/9/8/chartex" xmlns:cx2="http://schemas.microsoft.com/office/drawing/2015/10/21/chartex" xmlns:cx3="http://schemas.microsoft.com/office/drawing/2016/5/9/chartex" xmlns:cx4="http://schemas.microsoft.com/office/drawing/2016/5/10/chartex" xmlns:cx5="http://schemas.microsoft.com/office/drawing/2016/5/11/chartex" xmlns:cx6="http://schemas.microsoft.com/office/drawing/2016/5/12/chartex" xmlns:cx7="http://schemas.microsoft.com/office/drawing/2016/5/13/chartex" xmlns:cx8="http://schemas.microsoft.com/office/drawing/2016/5/14/chartex" xmlns:mc="http://schemas.openxmlformats.org/markup-compatibility/2006" xmlns:aink="http://schemas.microsoft.com/office/drawing/2016/ink" xmlns:am3d="http://schemas.microsoft.com/office/drawing/2017/model3d" xmlns:o="urn:schemas-microsoft-com:office:office" xmlns:r="http://schemas.openxmlformats.org/officeDocument/2006/relationships" xmlns:m="http://schemas.openxmlformats.org/officeDocument/2006/math" xmlns:v="urn:schemas-microsoft-com:vml" xmlns:wp14="http://schemas.microsoft.com/office/word/2010/wordprocessingDrawing" xmlns:wp="http://schemas.openxmlformats.org/drawingml/2006/wordprocessingDrawing" xmlns:w10="urn:schemas-microsoft-com:office:word" xmlns:w="http://schemas.openxmlformats.org/wordprocessingml/2006/main" xmlns:w14="http://schemas.microsoft.com/office/word/2010/wordml" xmlns:w15="http://schemas.microsoft.com/office/word/2012/wordml" xmlns:w16cex="http://schemas.microsoft.com/office/word/2018/wordml/cex" xmlns:w16cid="http://schemas.microsoft.com/office/word/2016/wordml/cid" xmlns:w16="http://schemas.microsoft.com/office/word/2018/wordml" xmlns:w16sdtdh="http://schemas.microsoft.com/office/word/2020/wordml/sdtdatahash" xmlns:w16se="http://schemas.microsoft.com/office/word/2015/wordml/symex" xmlns:wpg="http://schemas.microsoft.com/office/word/2010/wordprocessingGroup" xmlns:wpi="http://schemas.microsoft.com/office/word/2010/wordprocessingInk" xmlns:wne="http://schemas.microsoft.com/office/word/2006/wordml" xmlns:wps="http://schemas.microsoft.com/office/word/2010/wordprocessingShape" mc:Ignorable="w14 w15 w16se w16cid w16 w16cex w16sdtdh wp14">
+<w:document xmlns:wpc="http://schemas.microsoft.com/office/word/2010/wordprocessingCanvas" xmlns:mc="http://schemas.openxmlformats.org/markup-compatibility/2006" xmlns:o="urn:schemas-microsoft-com:office:office" xmlns:r="http://schemas.openxmlformats.org/officeDocument/2006/relationships" xmlns:m="http://schemas.openxmlformats.org/officeDocument/2006/math" xmlns:v="urn:schemas-microsoft-com:vml" xmlns:wp14="http://schemas.microsoft.com/office/word/2010/wordprocessingDrawing" xmlns:wp="http://schemas.openxmlformats.org/drawingml/2006/wordprocessingDrawing" xmlns:w10="urn:schemas-microsoft-com:office:word" xmlns:w="http://schemas.openxmlformats.org/wordprocessingml/2006/main" xmlns:w14="http://schemas.microsoft.com/office/word/2010/wordml" xmlns:w15="http://schemas.microsoft.com/office/word/2012/wordml" xmlns:wpg="http://schemas.microsoft.com/office/word/2010/wordprocessingGroup" xmlns:wpi="http://schemas.microsoft.com/office/word/2010/wordprocessingInk" xmlns:wne="http://schemas.microsoft.com/office/word/2006/wordml" xmlns:wps="http://schemas.microsoft.com/office/word/2010/wordprocessingShape" mc:Ignorable="w14 w15 wp14">
   <w:body>
     <w:p>
       <w:pPr>
@@ -533,6 +533,59 @@
     </w:p>
     <w:p>
       <w:pPr>
+        <w:jc w:val="both"/>
+        <w:rPr>
+          <w:rFonts w:ascii="Times New Roman" w:hAnsi="Times New Roman" w:cs="Times New Roman"/>
+          <w:sz w:val="24"/>
+          <w:szCs w:val="24"/>
+          <w:lang w:val="en-US"/>
+        </w:rPr>
+      </w:pPr>
+      <w:r>
+        <w:rPr>
+          <w:rFonts w:ascii="Times New Roman" w:hAnsi="Times New Roman" w:cs="Times New Roman"/>
+          <w:sz w:val="24"/>
+          <w:szCs w:val="24"/>
+        </w:rPr>
+        <w:t xml:space="preserve">Para acceder a los datos es necesario esperar un momento, ya que los datos no se cargan automáticamente. </w:t>
+      </w:r>
+      <w:r>
+        <w:rPr>
+          <w:rFonts w:ascii="Times New Roman" w:hAnsi="Times New Roman" w:cs="Times New Roman"/>
+          <w:sz w:val="24"/>
+          <w:szCs w:val="24"/>
+        </w:rPr>
+        <w:t>De acuerdo con lo anterior</w:t>
+      </w:r>
+      <w:r>
+        <w:rPr>
+          <w:rFonts w:ascii="Times New Roman" w:hAnsi="Times New Roman" w:cs="Times New Roman"/>
+          <w:sz w:val="24"/>
+          <w:szCs w:val="24"/>
+        </w:rPr>
+        <w:t xml:space="preserve">, si existen </w:t>
+      </w:r>
+      <w:r>
+        <w:rPr>
+          <w:rFonts w:ascii="Times New Roman" w:hAnsi="Times New Roman" w:cs="Times New Roman"/>
+          <w:sz w:val="24"/>
+          <w:szCs w:val="24"/>
+        </w:rPr>
+        <w:t>restricciones</w:t>
+      </w:r>
+      <w:bookmarkStart w:id="0" w:name="_GoBack"/>
+      <w:bookmarkEnd w:id="0"/>
+      <w:r>
+        <w:rPr>
+          <w:rFonts w:ascii="Times New Roman" w:hAnsi="Times New Roman" w:cs="Times New Roman"/>
+          <w:sz w:val="24"/>
+          <w:szCs w:val="24"/>
+        </w:rPr>
+        <w:t xml:space="preserve"> para extraer los datos debido al inconveniente mencionado anteriormente. Por lo tanto, cuando se corre el código de extracción de datos en R, toma la  página web como vacía y no carga la base de datos. </w:t>
+      </w:r>
+    </w:p>
+    <w:p>
+      <w:pPr>
         <w:pStyle w:val="Prrafodelista"/>
         <w:numPr>
           <w:ilvl w:val="2"/>
@@ -705,6 +758,7 @@
           <w:sz w:val="24"/>
           <w:szCs w:val="24"/>
         </w:rPr>
+        <w:lastRenderedPageBreak/>
         <w:t xml:space="preserve"> Grafique el perfil predicho de ingresos por edad implícito en la ecuación anterior.</w:t>
       </w:r>
     </w:p>
@@ -826,7 +880,6 @@
           <w:rFonts w:ascii="Times New Roman" w:hAnsi="Times New Roman" w:cs="Times New Roman"/>
           <w:i/>
         </w:rPr>
-        <w:lastRenderedPageBreak/>
         <w:t>log(ingreso)</w:t>
       </w:r>
       <w:r>
@@ -1205,6 +1258,7 @@
           <w:sz w:val="24"/>
           <w:szCs w:val="24"/>
         </w:rPr>
+        <w:lastRenderedPageBreak/>
         <w:t xml:space="preserve"> Para el modelo con el error de predicción promedio más bajo, calcule la estadística de apalancamiento para cada observación en la muestra de prueba. ¿Hay valores atípicos, es decir, observaciones con un alto apalancamiento que impulsen los resultados? ¿Son estos valores atípicos personas potenciales que la DIAN debería investigar, o son simplemente el producto de un modelo defectuoso?</w:t>
       </w:r>
     </w:p>
@@ -1242,7 +1296,6 @@
           <w:szCs w:val="24"/>
           <w:shd w:val="clear" w:color="auto" w:fill="FFFFFF"/>
         </w:rPr>
-        <w:lastRenderedPageBreak/>
         <w:t>Repita el punto anterior pero use la validación cruzada K-fold. Comente las similitudes/diferencias del uso de este enfoque.</w:t>
       </w:r>
     </w:p>
@@ -1439,7 +1492,7 @@
 </file>
 
 <file path=word/numbering.xml><?xml version="1.0" encoding="utf-8"?>
-<w:numbering xmlns:wpc="http://schemas.microsoft.com/office/word/2010/wordprocessingCanvas" xmlns:cx="http://schemas.microsoft.com/office/drawing/2014/chartex" xmlns:cx1="http://schemas.microsoft.com/office/drawing/2015/9/8/chartex" xmlns:cx2="http://schemas.microsoft.com/office/drawing/2015/10/21/chartex" xmlns:cx3="http://schemas.microsoft.com/office/drawing/2016/5/9/chartex" xmlns:cx4="http://schemas.microsoft.com/office/drawing/2016/5/10/chartex" xmlns:cx5="http://schemas.microsoft.com/office/drawing/2016/5/11/chartex" xmlns:cx6="http://schemas.microsoft.com/office/drawing/2016/5/12/chartex" xmlns:cx7="http://schemas.microsoft.com/office/drawing/2016/5/13/chartex" xmlns:cx8="http://schemas.microsoft.com/office/drawing/2016/5/14/chartex" xmlns:mc="http://schemas.openxmlformats.org/markup-compatibility/2006" xmlns:aink="http://schemas.microsoft.com/office/drawing/2016/ink" xmlns:am3d="http://schemas.microsoft.com/office/drawing/2017/model3d" xmlns:o="urn:schemas-microsoft-com:office:office" xmlns:r="http://schemas.openxmlformats.org/officeDocument/2006/relationships" xmlns:m="http://schemas.openxmlformats.org/officeDocument/2006/math" xmlns:v="urn:schemas-microsoft-com:vml" xmlns:wp14="http://schemas.microsoft.com/office/word/2010/wordprocessingDrawing" xmlns:wp="http://schemas.openxmlformats.org/drawingml/2006/wordprocessingDrawing" xmlns:w10="urn:schemas-microsoft-com:office:word" xmlns:w="http://schemas.openxmlformats.org/wordprocessingml/2006/main" xmlns:w14="http://schemas.microsoft.com/office/word/2010/wordml" xmlns:w15="http://schemas.microsoft.com/office/word/2012/wordml" xmlns:w16cex="http://schemas.microsoft.com/office/word/2018/wordml/cex" xmlns:w16cid="http://schemas.microsoft.com/office/word/2016/wordml/cid" xmlns:w16="http://schemas.microsoft.com/office/word/2018/wordml" xmlns:w16sdtdh="http://schemas.microsoft.com/office/word/2020/wordml/sdtdatahash" xmlns:w16se="http://schemas.microsoft.com/office/word/2015/wordml/symex" xmlns:wpg="http://schemas.microsoft.com/office/word/2010/wordprocessingGroup" xmlns:wpi="http://schemas.microsoft.com/office/word/2010/wordprocessingInk" xmlns:wne="http://schemas.microsoft.com/office/word/2006/wordml" xmlns:wps="http://schemas.microsoft.com/office/word/2010/wordprocessingShape" mc:Ignorable="w14 w15 w16se w16cid w16 w16cex w16sdtdh wp14">
+<w:numbering xmlns:wpc="http://schemas.microsoft.com/office/word/2010/wordprocessingCanvas" xmlns:mc="http://schemas.openxmlformats.org/markup-compatibility/2006" xmlns:o="urn:schemas-microsoft-com:office:office" xmlns:r="http://schemas.openxmlformats.org/officeDocument/2006/relationships" xmlns:m="http://schemas.openxmlformats.org/officeDocument/2006/math" xmlns:v="urn:schemas-microsoft-com:vml" xmlns:wp14="http://schemas.microsoft.com/office/word/2010/wordprocessingDrawing" xmlns:wp="http://schemas.openxmlformats.org/drawingml/2006/wordprocessingDrawing" xmlns:w10="urn:schemas-microsoft-com:office:word" xmlns:w="http://schemas.openxmlformats.org/wordprocessingml/2006/main" xmlns:w14="http://schemas.microsoft.com/office/word/2010/wordml" xmlns:w15="http://schemas.microsoft.com/office/word/2012/wordml" xmlns:wpg="http://schemas.microsoft.com/office/word/2010/wordprocessingGroup" xmlns:wpi="http://schemas.microsoft.com/office/word/2010/wordprocessingInk" xmlns:wne="http://schemas.microsoft.com/office/word/2006/wordml" xmlns:wps="http://schemas.microsoft.com/office/word/2010/wordprocessingShape" mc:Ignorable="w14 w15 wp14">
   <w:abstractNum w:abstractNumId="0" w15:restartNumberingAfterBreak="0">
     <w:nsid w:val="28DB2653"/>
     <w:multiLevelType w:val="hybridMultilevel"/>
@@ -1780,7 +1833,7 @@
 </file>
 
 <file path=word/styles.xml><?xml version="1.0" encoding="utf-8"?>
-<w:styles xmlns:mc="http://schemas.openxmlformats.org/markup-compatibility/2006" xmlns:r="http://schemas.openxmlformats.org/officeDocument/2006/relationships" xmlns:w="http://schemas.openxmlformats.org/wordprocessingml/2006/main" xmlns:w14="http://schemas.microsoft.com/office/word/2010/wordml" xmlns:w15="http://schemas.microsoft.com/office/word/2012/wordml" xmlns:w16cex="http://schemas.microsoft.com/office/word/2018/wordml/cex" xmlns:w16cid="http://schemas.microsoft.com/office/word/2016/wordml/cid" xmlns:w16="http://schemas.microsoft.com/office/word/2018/wordml" xmlns:w16sdtdh="http://schemas.microsoft.com/office/word/2020/wordml/sdtdatahash" xmlns:w16se="http://schemas.microsoft.com/office/word/2015/wordml/symex" mc:Ignorable="w14 w15 w16se w16cid w16 w16cex w16sdtdh">
+<w:styles xmlns:mc="http://schemas.openxmlformats.org/markup-compatibility/2006" xmlns:r="http://schemas.openxmlformats.org/officeDocument/2006/relationships" xmlns:w="http://schemas.openxmlformats.org/wordprocessingml/2006/main" xmlns:w14="http://schemas.microsoft.com/office/word/2010/wordml" xmlns:w15="http://schemas.microsoft.com/office/word/2012/wordml" mc:Ignorable="w14 w15">
   <w:docDefaults>
     <w:rPrDefault>
       <w:rPr>
@@ -1796,7 +1849,7 @@
       </w:pPr>
     </w:pPrDefault>
   </w:docDefaults>
-  <w:latentStyles w:defLockedState="0" w:defUIPriority="99" w:defSemiHidden="0" w:defUnhideWhenUsed="0" w:defQFormat="0" w:count="376">
+  <w:latentStyles w:defLockedState="0" w:defUIPriority="99" w:defSemiHidden="0" w:defUnhideWhenUsed="0" w:defQFormat="0" w:count="371">
     <w:lsdException w:name="Normal" w:uiPriority="0" w:qFormat="1"/>
     <w:lsdException w:name="heading 1" w:uiPriority="9" w:qFormat="1"/>
     <w:lsdException w:name="heading 2" w:semiHidden="1" w:uiPriority="9" w:unhideWhenUsed="1" w:qFormat="1"/>
@@ -1902,6 +1955,7 @@
     <w:lsdException w:name="HTML Sample" w:semiHidden="1" w:unhideWhenUsed="1"/>
     <w:lsdException w:name="HTML Typewriter" w:semiHidden="1" w:unhideWhenUsed="1"/>
     <w:lsdException w:name="HTML Variable" w:semiHidden="1" w:unhideWhenUsed="1"/>
+    <w:lsdException w:name="Normal Table" w:semiHidden="1" w:unhideWhenUsed="1"/>
     <w:lsdException w:name="annotation subject" w:semiHidden="1" w:unhideWhenUsed="1"/>
     <w:lsdException w:name="No List" w:semiHidden="1" w:unhideWhenUsed="1"/>
     <w:lsdException w:name="Outline List 1" w:semiHidden="1" w:unhideWhenUsed="1"/>
@@ -1944,8 +1998,11 @@
     <w:lsdException w:name="Table Contemporary" w:semiHidden="1" w:unhideWhenUsed="1"/>
     <w:lsdException w:name="Table Elegant" w:semiHidden="1" w:unhideWhenUsed="1"/>
     <w:lsdException w:name="Table Professional" w:semiHidden="1" w:unhideWhenUsed="1"/>
+    <w:lsdException w:name="Table Subtle 1" w:semiHidden="1" w:unhideWhenUsed="1"/>
     <w:lsdException w:name="Table Subtle 2" w:semiHidden="1" w:unhideWhenUsed="1"/>
     <w:lsdException w:name="Table Web 1" w:semiHidden="1" w:unhideWhenUsed="1"/>
+    <w:lsdException w:name="Table Web 2" w:semiHidden="1" w:unhideWhenUsed="1"/>
+    <w:lsdException w:name="Table Web 3" w:semiHidden="1" w:unhideWhenUsed="1"/>
     <w:lsdException w:name="Balloon Text" w:semiHidden="1" w:unhideWhenUsed="1"/>
     <w:lsdException w:name="Table Grid" w:uiPriority="39"/>
     <w:lsdException w:name="Table Theme" w:semiHidden="1" w:unhideWhenUsed="1"/>
@@ -2164,11 +2221,6 @@
     <w:lsdException w:name="List Table 5 Dark Accent 6" w:uiPriority="50"/>
     <w:lsdException w:name="List Table 6 Colorful Accent 6" w:uiPriority="51"/>
     <w:lsdException w:name="List Table 7 Colorful Accent 6" w:uiPriority="52"/>
-    <w:lsdException w:name="Mention" w:semiHidden="1" w:unhideWhenUsed="1"/>
-    <w:lsdException w:name="Smart Hyperlink" w:semiHidden="1" w:unhideWhenUsed="1"/>
-    <w:lsdException w:name="Hashtag" w:semiHidden="1" w:unhideWhenUsed="1"/>
-    <w:lsdException w:name="Unresolved Mention" w:semiHidden="1" w:unhideWhenUsed="1"/>
-    <w:lsdException w:name="Smart Link" w:semiHidden="1" w:unhideWhenUsed="1"/>
   </w:latentStyles>
   <w:style w:type="paragraph" w:default="1" w:styleId="Normal">
     <w:name w:val="Normal"/>

</xml_diff>

<commit_message>
Justificación variables a usar
Se argumentó el porqué de las variables que se necesitarán en el modelo, para poder seguir con la limpieza de datos y demás puntos del taller.
</commit_message>
<xml_diff>
--- a/Problem Set 1.docx
+++ b/Problem Set 1.docx
@@ -307,7 +307,47 @@
           <w:szCs w:val="24"/>
           <w:shd w:val="clear" w:color="auto" w:fill="FFFFFF"/>
         </w:rPr>
-        <w:t>El siguiente documento presenta XXXXXXXX. El repositorio GitHub del siguiente documento se encuentra en el siguiente link:</w:t>
+        <w:t xml:space="preserve">El siguiente documento presenta XXXXXXXX. El repositorio </w:t>
+      </w:r>
+      <w:proofErr w:type="spellStart"/>
+      <w:r>
+        <w:rPr>
+          <w:rFonts w:ascii="Times New Roman" w:hAnsi="Times New Roman" w:cs="Times New Roman"/>
+          <w:sz w:val="24"/>
+          <w:szCs w:val="24"/>
+          <w:shd w:val="clear" w:color="auto" w:fill="FFFFFF"/>
+        </w:rPr>
+        <w:t>GitHub</w:t>
+      </w:r>
+      <w:proofErr w:type="spellEnd"/>
+      <w:r>
+        <w:rPr>
+          <w:rFonts w:ascii="Times New Roman" w:hAnsi="Times New Roman" w:cs="Times New Roman"/>
+          <w:sz w:val="24"/>
+          <w:szCs w:val="24"/>
+          <w:shd w:val="clear" w:color="auto" w:fill="FFFFFF"/>
+        </w:rPr>
+        <w:t xml:space="preserve"> del siguiente </w:t>
+      </w:r>
+      <w:proofErr w:type="gramStart"/>
+      <w:r>
+        <w:rPr>
+          <w:rFonts w:ascii="Times New Roman" w:hAnsi="Times New Roman" w:cs="Times New Roman"/>
+          <w:sz w:val="24"/>
+          <w:szCs w:val="24"/>
+          <w:shd w:val="clear" w:color="auto" w:fill="FFFFFF"/>
+        </w:rPr>
+        <w:t>documento</w:t>
+      </w:r>
+      <w:proofErr w:type="gramEnd"/>
+      <w:r>
+        <w:rPr>
+          <w:rFonts w:ascii="Times New Roman" w:hAnsi="Times New Roman" w:cs="Times New Roman"/>
+          <w:sz w:val="24"/>
+          <w:szCs w:val="24"/>
+          <w:shd w:val="clear" w:color="auto" w:fill="FFFFFF"/>
+        </w:rPr>
+        <w:t xml:space="preserve"> se encuentra en el siguiente link:</w:t>
       </w:r>
     </w:p>
     <w:p>
@@ -573,15 +613,702 @@
         </w:rPr>
         <w:t>restricciones</w:t>
       </w:r>
+      <w:r>
+        <w:rPr>
+          <w:rFonts w:ascii="Times New Roman" w:hAnsi="Times New Roman" w:cs="Times New Roman"/>
+          <w:sz w:val="24"/>
+          <w:szCs w:val="24"/>
+        </w:rPr>
+        <w:t xml:space="preserve"> para extraer los datos debido al inconveniente mencionado anteriormente. Por lo tanto, cuando se corre el código de extracción de datos en R, toma la  página web como vacía y no carga la base de datos. </w:t>
+      </w:r>
+    </w:p>
+    <w:p>
+      <w:pPr>
+        <w:pStyle w:val="Prrafodelista"/>
+        <w:numPr>
+          <w:ilvl w:val="2"/>
+          <w:numId w:val="2"/>
+        </w:numPr>
+        <w:rPr>
+          <w:rFonts w:ascii="Times New Roman" w:hAnsi="Times New Roman" w:cs="Times New Roman"/>
+          <w:sz w:val="24"/>
+          <w:szCs w:val="24"/>
+        </w:rPr>
+      </w:pPr>
+      <w:r>
+        <w:rPr>
+          <w:rFonts w:ascii="Times New Roman" w:hAnsi="Times New Roman" w:cs="Times New Roman"/>
+          <w:sz w:val="24"/>
+          <w:szCs w:val="24"/>
+        </w:rPr>
+        <w:t>Usando pseudocódigo, describa su proceso de adquisición de datos</w:t>
+      </w:r>
+    </w:p>
+    <w:p>
+      <w:pPr>
+        <w:pStyle w:val="Prrafodelista"/>
+        <w:numPr>
+          <w:ilvl w:val="1"/>
+          <w:numId w:val="2"/>
+        </w:numPr>
+        <w:rPr>
+          <w:rFonts w:ascii="Times New Roman" w:hAnsi="Times New Roman" w:cs="Times New Roman"/>
+          <w:i/>
+          <w:sz w:val="24"/>
+          <w:szCs w:val="24"/>
+        </w:rPr>
+      </w:pPr>
+      <w:r>
+        <w:rPr>
+          <w:rFonts w:ascii="Times New Roman" w:hAnsi="Times New Roman" w:cs="Times New Roman"/>
+          <w:i/>
+          <w:sz w:val="24"/>
+          <w:szCs w:val="24"/>
+        </w:rPr>
+        <w:t xml:space="preserve"> Limpieza de datos</w:t>
+      </w:r>
+    </w:p>
+    <w:p>
+      <w:pPr>
+        <w:jc w:val="both"/>
+        <w:rPr>
+          <w:rFonts w:ascii="Times New Roman" w:hAnsi="Times New Roman" w:cs="Times New Roman"/>
+          <w:sz w:val="24"/>
+          <w:szCs w:val="24"/>
+        </w:rPr>
+      </w:pPr>
+      <w:r>
+        <w:rPr>
+          <w:rFonts w:ascii="Times New Roman" w:hAnsi="Times New Roman" w:cs="Times New Roman"/>
+          <w:sz w:val="24"/>
+          <w:szCs w:val="24"/>
+        </w:rPr>
+        <w:t>Para conocer el ingreso total es fundamental contar con las siguientes variables:</w:t>
+      </w:r>
+    </w:p>
+    <w:p>
+      <w:pPr>
+        <w:pStyle w:val="Prrafodelista"/>
+        <w:jc w:val="both"/>
+        <w:rPr>
+          <w:rFonts w:ascii="Times New Roman" w:hAnsi="Times New Roman" w:cs="Times New Roman"/>
+          <w:sz w:val="24"/>
+          <w:szCs w:val="24"/>
+        </w:rPr>
+      </w:pPr>
+    </w:p>
+    <w:p>
+      <w:pPr>
+        <w:pStyle w:val="Prrafodelista"/>
+        <w:numPr>
+          <w:ilvl w:val="0"/>
+          <w:numId w:val="4"/>
+        </w:numPr>
+        <w:jc w:val="both"/>
+        <w:rPr>
+          <w:rFonts w:ascii="Times New Roman" w:hAnsi="Times New Roman" w:cs="Times New Roman"/>
+          <w:sz w:val="24"/>
+          <w:szCs w:val="24"/>
+        </w:rPr>
+      </w:pPr>
+      <w:proofErr w:type="spellStart"/>
+      <w:r>
+        <w:rPr>
+          <w:rFonts w:ascii="Times New Roman" w:hAnsi="Times New Roman" w:cs="Times New Roman"/>
+          <w:sz w:val="24"/>
+          <w:szCs w:val="24"/>
+        </w:rPr>
+        <w:t>Pet</w:t>
+      </w:r>
+      <w:proofErr w:type="spellEnd"/>
+      <w:r>
+        <w:rPr>
+          <w:rFonts w:ascii="Times New Roman" w:hAnsi="Times New Roman" w:cs="Times New Roman"/>
+          <w:sz w:val="24"/>
+          <w:szCs w:val="24"/>
+        </w:rPr>
+        <w:t xml:space="preserve"> = Población en edad de trabajar</w:t>
+      </w:r>
+    </w:p>
+    <w:p>
+      <w:pPr>
+        <w:pStyle w:val="Prrafodelista"/>
+        <w:numPr>
+          <w:ilvl w:val="0"/>
+          <w:numId w:val="4"/>
+        </w:numPr>
+        <w:jc w:val="both"/>
+        <w:rPr>
+          <w:rFonts w:ascii="Times New Roman" w:hAnsi="Times New Roman" w:cs="Times New Roman"/>
+          <w:sz w:val="24"/>
+          <w:szCs w:val="24"/>
+        </w:rPr>
+      </w:pPr>
+      <w:r>
+        <w:rPr>
+          <w:rFonts w:ascii="Times New Roman" w:hAnsi="Times New Roman" w:cs="Times New Roman"/>
+          <w:sz w:val="24"/>
+          <w:szCs w:val="24"/>
+        </w:rPr>
+        <w:t>Edad</w:t>
+      </w:r>
+    </w:p>
+    <w:p>
+      <w:pPr>
+        <w:pStyle w:val="Prrafodelista"/>
+        <w:numPr>
+          <w:ilvl w:val="0"/>
+          <w:numId w:val="4"/>
+        </w:numPr>
+        <w:jc w:val="both"/>
+        <w:rPr>
+          <w:rFonts w:ascii="Times New Roman" w:hAnsi="Times New Roman" w:cs="Times New Roman"/>
+          <w:sz w:val="24"/>
+          <w:szCs w:val="24"/>
+        </w:rPr>
+      </w:pPr>
+      <w:proofErr w:type="spellStart"/>
+      <w:r>
+        <w:rPr>
+          <w:rFonts w:ascii="Times New Roman" w:hAnsi="Times New Roman" w:cs="Times New Roman"/>
+          <w:sz w:val="24"/>
+          <w:szCs w:val="24"/>
+        </w:rPr>
+        <w:lastRenderedPageBreak/>
+        <w:t>Educ</w:t>
+      </w:r>
+      <w:proofErr w:type="spellEnd"/>
+      <w:r>
+        <w:rPr>
+          <w:rFonts w:ascii="Times New Roman" w:hAnsi="Times New Roman" w:cs="Times New Roman"/>
+          <w:sz w:val="24"/>
+          <w:szCs w:val="24"/>
+        </w:rPr>
+        <w:t xml:space="preserve"> = Hace referencia a la educación con la que se cuenta. En la base de datos se trabajará la variable p6210, en donde se evidencia el nivel de educativo más alto alcanzado</w:t>
+      </w:r>
+    </w:p>
+    <w:p>
+      <w:pPr>
+        <w:pStyle w:val="Prrafodelista"/>
+        <w:numPr>
+          <w:ilvl w:val="0"/>
+          <w:numId w:val="4"/>
+        </w:numPr>
+        <w:jc w:val="both"/>
+        <w:rPr>
+          <w:rFonts w:ascii="Times New Roman" w:hAnsi="Times New Roman" w:cs="Times New Roman"/>
+          <w:sz w:val="24"/>
+          <w:szCs w:val="24"/>
+        </w:rPr>
+      </w:pPr>
+      <w:proofErr w:type="spellStart"/>
+      <w:r>
+        <w:rPr>
+          <w:rFonts w:ascii="Times New Roman" w:hAnsi="Times New Roman" w:cs="Times New Roman"/>
+          <w:sz w:val="24"/>
+          <w:szCs w:val="24"/>
+        </w:rPr>
+        <w:t>Ocu</w:t>
+      </w:r>
+      <w:proofErr w:type="spellEnd"/>
+      <w:r>
+        <w:rPr>
+          <w:rFonts w:ascii="Times New Roman" w:hAnsi="Times New Roman" w:cs="Times New Roman"/>
+          <w:sz w:val="24"/>
+          <w:szCs w:val="24"/>
+        </w:rPr>
+        <w:t>=  Ocupación</w:t>
+      </w:r>
+    </w:p>
+    <w:p>
+      <w:pPr>
+        <w:pStyle w:val="Prrafodelista"/>
+        <w:numPr>
+          <w:ilvl w:val="0"/>
+          <w:numId w:val="4"/>
+        </w:numPr>
+        <w:jc w:val="both"/>
+        <w:rPr>
+          <w:rFonts w:ascii="Times New Roman" w:hAnsi="Times New Roman" w:cs="Times New Roman"/>
+          <w:sz w:val="24"/>
+          <w:szCs w:val="24"/>
+        </w:rPr>
+      </w:pPr>
+      <w:r>
+        <w:rPr>
+          <w:rFonts w:ascii="Times New Roman" w:hAnsi="Times New Roman" w:cs="Times New Roman"/>
+          <w:sz w:val="24"/>
+          <w:szCs w:val="24"/>
+        </w:rPr>
+        <w:t>Sex = Género.</w:t>
+      </w:r>
+    </w:p>
+    <w:p>
+      <w:pPr>
+        <w:pStyle w:val="Prrafodelista"/>
+        <w:numPr>
+          <w:ilvl w:val="0"/>
+          <w:numId w:val="4"/>
+        </w:numPr>
+        <w:jc w:val="both"/>
+        <w:rPr>
+          <w:rFonts w:ascii="Times New Roman" w:hAnsi="Times New Roman" w:cs="Times New Roman"/>
+          <w:sz w:val="24"/>
+          <w:szCs w:val="24"/>
+        </w:rPr>
+      </w:pPr>
+      <w:proofErr w:type="spellStart"/>
+      <w:r>
+        <w:rPr>
+          <w:rFonts w:ascii="Times New Roman" w:hAnsi="Times New Roman" w:cs="Times New Roman"/>
+          <w:sz w:val="24"/>
+          <w:szCs w:val="24"/>
+        </w:rPr>
+        <w:t>Exp</w:t>
+      </w:r>
+      <w:proofErr w:type="spellEnd"/>
+      <w:r>
+        <w:rPr>
+          <w:rFonts w:ascii="Times New Roman" w:hAnsi="Times New Roman" w:cs="Times New Roman"/>
+          <w:sz w:val="24"/>
+          <w:szCs w:val="24"/>
+        </w:rPr>
+        <w:t xml:space="preserve">= Experiencia. En la base de datos se trabajará la variable p6426, en donde se  dividirá este dato entre 12 para tener los datos en formato años. </w:t>
+      </w:r>
+    </w:p>
+    <w:p>
+      <w:pPr>
+        <w:jc w:val="both"/>
+        <w:rPr>
+          <w:rFonts w:ascii="Times New Roman" w:hAnsi="Times New Roman" w:cs="Times New Roman"/>
+          <w:b/>
+          <w:i/>
+          <w:sz w:val="24"/>
+          <w:szCs w:val="24"/>
+        </w:rPr>
+      </w:pPr>
+      <w:r>
+        <w:rPr>
+          <w:rFonts w:ascii="Times New Roman" w:hAnsi="Times New Roman" w:cs="Times New Roman"/>
+          <w:b/>
+          <w:i/>
+          <w:sz w:val="24"/>
+          <w:szCs w:val="24"/>
+        </w:rPr>
+        <w:t>Edad y población en edad de trabajar.</w:t>
+      </w:r>
+      <w:r>
+        <w:rPr>
+          <w:rFonts w:ascii="Times New Roman" w:hAnsi="Times New Roman" w:cs="Times New Roman"/>
+          <w:b/>
+          <w:i/>
+          <w:sz w:val="24"/>
+          <w:szCs w:val="24"/>
+        </w:rPr>
+        <w:t xml:space="preserve"> (</w:t>
+      </w:r>
+      <w:r>
+        <w:rPr>
+          <w:rFonts w:ascii="Times New Roman" w:hAnsi="Times New Roman" w:cs="Times New Roman"/>
+          <w:b/>
+          <w:i/>
+          <w:sz w:val="24"/>
+          <w:szCs w:val="24"/>
+        </w:rPr>
+        <w:t xml:space="preserve">Edad y </w:t>
+      </w:r>
+      <w:proofErr w:type="spellStart"/>
+      <w:r>
+        <w:rPr>
+          <w:rFonts w:ascii="Times New Roman" w:hAnsi="Times New Roman" w:cs="Times New Roman"/>
+          <w:b/>
+          <w:i/>
+          <w:sz w:val="24"/>
+          <w:szCs w:val="24"/>
+        </w:rPr>
+        <w:t>Pet</w:t>
+      </w:r>
+      <w:proofErr w:type="spellEnd"/>
+      <w:r>
+        <w:rPr>
+          <w:rFonts w:ascii="Times New Roman" w:hAnsi="Times New Roman" w:cs="Times New Roman"/>
+          <w:b/>
+          <w:i/>
+          <w:sz w:val="24"/>
+          <w:szCs w:val="24"/>
+        </w:rPr>
+        <w:t>)</w:t>
+      </w:r>
+    </w:p>
+    <w:p>
+      <w:pPr>
+        <w:jc w:val="both"/>
+        <w:rPr>
+          <w:rFonts w:ascii="Times New Roman" w:hAnsi="Times New Roman" w:cs="Times New Roman"/>
+          <w:sz w:val="24"/>
+          <w:szCs w:val="24"/>
+        </w:rPr>
+      </w:pPr>
+      <w:r>
+        <w:rPr>
+          <w:rFonts w:ascii="Times New Roman" w:hAnsi="Times New Roman" w:cs="Times New Roman"/>
+          <w:sz w:val="24"/>
+          <w:szCs w:val="24"/>
+        </w:rPr>
+        <w:t>La edad de un individuo tiende a representar sus necesidades, oficios, intereses y preferencias. Por lo tanto, conocer la edad de los individuos nos permite generar un filtro para  observar cuál es la población objetivo para cada investigación y planteamiento que se desee presentar. En este modelo de ingresos, los menores de edad, por ejemplo, no representan información representativa, ya que cuentan usualmente con un jefe de hogar quien es el que percibe sus ingresos para manutención y demás necesidades. Por consiguiente, sus preferencias, oficios e intereses no serán analizadas en este espacio.</w:t>
+      </w:r>
+    </w:p>
+    <w:p>
+      <w:pPr>
+        <w:jc w:val="both"/>
+        <w:rPr>
+          <w:rFonts w:ascii="Times New Roman" w:hAnsi="Times New Roman" w:cs="Times New Roman"/>
+          <w:sz w:val="24"/>
+          <w:szCs w:val="24"/>
+        </w:rPr>
+      </w:pPr>
+      <w:r>
+        <w:rPr>
+          <w:rFonts w:ascii="Times New Roman" w:hAnsi="Times New Roman" w:cs="Times New Roman"/>
+          <w:sz w:val="24"/>
+          <w:szCs w:val="24"/>
+        </w:rPr>
+        <w:t xml:space="preserve">De acuerdo con lo anterior, es fundamental contar  con una segmentación por edades, ya que eso permite contar con un panorama más claro para proceder con el análisis. La población en edad de trabajar representa aquellos individuos que pueden generar ingresos por concepto de trabajo y ser jefes de los hogares, haciendo que, esta variable sea necesaria para contar con un modelo objetivo y claro sobre cuál será la población a describir </w:t>
+      </w:r>
+    </w:p>
+    <w:p>
+      <w:pPr>
+        <w:jc w:val="both"/>
+        <w:rPr>
+          <w:rFonts w:ascii="Times New Roman" w:hAnsi="Times New Roman" w:cs="Times New Roman"/>
+          <w:b/>
+          <w:i/>
+          <w:sz w:val="24"/>
+          <w:szCs w:val="24"/>
+        </w:rPr>
+      </w:pPr>
+      <w:r>
+        <w:rPr>
+          <w:rFonts w:ascii="Times New Roman" w:hAnsi="Times New Roman" w:cs="Times New Roman"/>
+          <w:b/>
+          <w:i/>
+          <w:sz w:val="24"/>
+          <w:szCs w:val="24"/>
+        </w:rPr>
+        <w:t>Educación (</w:t>
+      </w:r>
+      <w:proofErr w:type="spellStart"/>
+      <w:r>
+        <w:rPr>
+          <w:rFonts w:ascii="Times New Roman" w:hAnsi="Times New Roman" w:cs="Times New Roman"/>
+          <w:b/>
+          <w:i/>
+          <w:sz w:val="24"/>
+          <w:szCs w:val="24"/>
+        </w:rPr>
+        <w:t>Educ</w:t>
+      </w:r>
+      <w:proofErr w:type="spellEnd"/>
+      <w:r>
+        <w:rPr>
+          <w:rFonts w:ascii="Times New Roman" w:hAnsi="Times New Roman" w:cs="Times New Roman"/>
+          <w:b/>
+          <w:i/>
+          <w:sz w:val="24"/>
+          <w:szCs w:val="24"/>
+        </w:rPr>
+        <w:t>)</w:t>
+      </w:r>
+    </w:p>
+    <w:p>
+      <w:pPr>
+        <w:jc w:val="both"/>
+        <w:rPr>
+          <w:rFonts w:ascii="Times New Roman" w:hAnsi="Times New Roman" w:cs="Times New Roman"/>
+          <w:sz w:val="24"/>
+          <w:szCs w:val="24"/>
+        </w:rPr>
+      </w:pPr>
+      <w:r>
+        <w:rPr>
+          <w:rFonts w:ascii="Times New Roman" w:hAnsi="Times New Roman" w:cs="Times New Roman"/>
+          <w:sz w:val="24"/>
+          <w:szCs w:val="24"/>
+        </w:rPr>
+        <w:t xml:space="preserve">La educación representa cuán capacitado y certificado está el individuo. La educación le permite al individuo poder contar con mejor salario, ya que se asume que el individuo entre más educación posea,  es más competente y con ello, tiende a ser más productivo. Por lo tanto, contar con la educación en el modelo, permite analizar cuán importante es la educación  para saber cuántos ingresos puede a llegar a obtener si aumenta uno o más años de estudio. </w:t>
+      </w:r>
+    </w:p>
+    <w:p>
+      <w:pPr>
+        <w:jc w:val="both"/>
+        <w:rPr>
+          <w:rFonts w:ascii="Times New Roman" w:hAnsi="Times New Roman" w:cs="Times New Roman"/>
+          <w:b/>
+          <w:i/>
+          <w:sz w:val="24"/>
+          <w:szCs w:val="24"/>
+        </w:rPr>
+      </w:pPr>
+      <w:r>
+        <w:rPr>
+          <w:rFonts w:ascii="Times New Roman" w:hAnsi="Times New Roman" w:cs="Times New Roman"/>
+          <w:b/>
+          <w:i/>
+          <w:sz w:val="24"/>
+          <w:szCs w:val="24"/>
+        </w:rPr>
+        <w:t>Ocupación (</w:t>
+      </w:r>
+      <w:proofErr w:type="spellStart"/>
+      <w:r>
+        <w:rPr>
+          <w:rFonts w:ascii="Times New Roman" w:hAnsi="Times New Roman" w:cs="Times New Roman"/>
+          <w:b/>
+          <w:i/>
+          <w:sz w:val="24"/>
+          <w:szCs w:val="24"/>
+        </w:rPr>
+        <w:t>Ocu</w:t>
+      </w:r>
+      <w:proofErr w:type="spellEnd"/>
+      <w:r>
+        <w:rPr>
+          <w:rFonts w:ascii="Times New Roman" w:hAnsi="Times New Roman" w:cs="Times New Roman"/>
+          <w:b/>
+          <w:i/>
+          <w:sz w:val="24"/>
+          <w:szCs w:val="24"/>
+        </w:rPr>
+        <w:t>)</w:t>
+      </w:r>
+    </w:p>
+    <w:p>
+      <w:pPr>
+        <w:jc w:val="both"/>
+        <w:rPr>
+          <w:rFonts w:ascii="Times New Roman" w:hAnsi="Times New Roman" w:cs="Times New Roman"/>
+          <w:sz w:val="24"/>
+          <w:szCs w:val="24"/>
+        </w:rPr>
+      </w:pPr>
+      <w:r>
+        <w:rPr>
+          <w:rFonts w:ascii="Times New Roman" w:hAnsi="Times New Roman" w:cs="Times New Roman"/>
+          <w:sz w:val="24"/>
+          <w:szCs w:val="24"/>
+        </w:rPr>
+        <w:t xml:space="preserve">La ocupación permite filtrar a aquellos individuos que se encuentran en edad de trabajar y en este momento se encuentran con trabajo, u ocupados. Esto permite contar con un espectro más claro en el modelo, ya que permite analizar cómo  sus ingresos  dependen si están ocupados o no. </w:t>
+      </w:r>
+    </w:p>
+    <w:p>
+      <w:pPr>
+        <w:jc w:val="both"/>
+        <w:rPr>
+          <w:rFonts w:ascii="Times New Roman" w:hAnsi="Times New Roman" w:cs="Times New Roman"/>
+          <w:b/>
+          <w:i/>
+          <w:sz w:val="24"/>
+          <w:szCs w:val="24"/>
+        </w:rPr>
+      </w:pPr>
+      <w:r>
+        <w:rPr>
+          <w:rFonts w:ascii="Times New Roman" w:hAnsi="Times New Roman" w:cs="Times New Roman"/>
+          <w:b/>
+          <w:i/>
+          <w:sz w:val="24"/>
+          <w:szCs w:val="24"/>
+        </w:rPr>
+        <w:t>Género (Sex)</w:t>
+      </w:r>
+    </w:p>
+    <w:p>
+      <w:pPr>
+        <w:jc w:val="both"/>
+        <w:rPr>
+          <w:rFonts w:ascii="Times New Roman" w:hAnsi="Times New Roman" w:cs="Times New Roman"/>
+          <w:sz w:val="24"/>
+          <w:szCs w:val="24"/>
+        </w:rPr>
+      </w:pPr>
+      <w:r>
+        <w:rPr>
+          <w:rFonts w:ascii="Times New Roman" w:hAnsi="Times New Roman" w:cs="Times New Roman"/>
+          <w:sz w:val="24"/>
+          <w:szCs w:val="24"/>
+        </w:rPr>
+        <w:t>El género es fundamental en el análisis de los ingresos de los individuos, ya que en el contexto Colombiano, por ejemplo, existe una brecha entre hombres y mujeres en el momento de obtener  trabajo y ganar un salario determinado, por lo tanto, ser hombre o mujer sí tiene influencia en la cantidad de ingresos que se perciben. Es por eso que en el modelo tiene que estar presente esta variable, ya que ayudará a conocer el impacto en el salario dependiendo del género que tenga dicho individuo.</w:t>
+      </w:r>
+    </w:p>
+    <w:p>
+      <w:pPr>
+        <w:jc w:val="both"/>
+        <w:rPr>
+          <w:rFonts w:ascii="Times New Roman" w:hAnsi="Times New Roman" w:cs="Times New Roman"/>
+          <w:sz w:val="24"/>
+          <w:szCs w:val="24"/>
+        </w:rPr>
+      </w:pPr>
+    </w:p>
+    <w:p>
+      <w:pPr>
+        <w:jc w:val="both"/>
+        <w:rPr>
+          <w:rFonts w:ascii="Times New Roman" w:hAnsi="Times New Roman" w:cs="Times New Roman"/>
+          <w:b/>
+          <w:i/>
+          <w:sz w:val="24"/>
+          <w:szCs w:val="24"/>
+        </w:rPr>
+      </w:pPr>
+      <w:r>
+        <w:rPr>
+          <w:rFonts w:ascii="Times New Roman" w:hAnsi="Times New Roman" w:cs="Times New Roman"/>
+          <w:b/>
+          <w:i/>
+          <w:sz w:val="24"/>
+          <w:szCs w:val="24"/>
+        </w:rPr>
+        <w:lastRenderedPageBreak/>
+        <w:t>Experiencia (</w:t>
+      </w:r>
+      <w:proofErr w:type="spellStart"/>
+      <w:r>
+        <w:rPr>
+          <w:rFonts w:ascii="Times New Roman" w:hAnsi="Times New Roman" w:cs="Times New Roman"/>
+          <w:b/>
+          <w:i/>
+          <w:sz w:val="24"/>
+          <w:szCs w:val="24"/>
+        </w:rPr>
+        <w:t>Exp</w:t>
+      </w:r>
+      <w:proofErr w:type="spellEnd"/>
+      <w:r>
+        <w:rPr>
+          <w:rFonts w:ascii="Times New Roman" w:hAnsi="Times New Roman" w:cs="Times New Roman"/>
+          <w:b/>
+          <w:i/>
+          <w:sz w:val="24"/>
+          <w:szCs w:val="24"/>
+        </w:rPr>
+        <w:t>)</w:t>
+      </w:r>
+    </w:p>
+    <w:p>
+      <w:pPr>
+        <w:jc w:val="both"/>
+        <w:rPr>
+          <w:rFonts w:ascii="Times New Roman" w:hAnsi="Times New Roman" w:cs="Times New Roman"/>
+          <w:sz w:val="24"/>
+          <w:szCs w:val="24"/>
+        </w:rPr>
+      </w:pPr>
+      <w:r>
+        <w:rPr>
+          <w:rFonts w:ascii="Times New Roman" w:hAnsi="Times New Roman" w:cs="Times New Roman"/>
+          <w:sz w:val="24"/>
+          <w:szCs w:val="24"/>
+        </w:rPr>
+        <w:t xml:space="preserve">La experiencia permite conocer cuánto tiempo ha durado una persona trabajando, en este caso, la base de datos nos presenta los datos del tiempo que lleva trabajando la persona en la empresa actual. Esta variable es muy importante, ya que aporta al conocimiento la influencia que tiene la experiencia al ingreso de una persona, ya que entre más tiempo lleve trabajando, puede ser más productivo porque cuenta con más conocimiento y habilidades para realizar sus actividades. </w:t>
+      </w:r>
+    </w:p>
+    <w:p>
+      <w:pPr>
+        <w:rPr>
+          <w:rFonts w:ascii="Times New Roman" w:hAnsi="Times New Roman" w:cs="Times New Roman"/>
+          <w:sz w:val="24"/>
+          <w:szCs w:val="24"/>
+        </w:rPr>
+      </w:pPr>
       <w:bookmarkStart w:id="0" w:name="_GoBack"/>
       <w:bookmarkEnd w:id="0"/>
-      <w:r>
-        <w:rPr>
-          <w:rFonts w:ascii="Times New Roman" w:hAnsi="Times New Roman" w:cs="Times New Roman"/>
-          <w:sz w:val="24"/>
-          <w:szCs w:val="24"/>
-        </w:rPr>
-        <w:t xml:space="preserve"> para extraer los datos debido al inconveniente mencionado anteriormente. Por lo tanto, cuando se corre el código de extracción de datos en R, toma la  página web como vacía y no carga la base de datos. </w:t>
+    </w:p>
+    <w:p>
+      <w:pPr>
+        <w:pStyle w:val="Prrafodelista"/>
+        <w:numPr>
+          <w:ilvl w:val="1"/>
+          <w:numId w:val="2"/>
+        </w:numPr>
+        <w:rPr>
+          <w:rFonts w:ascii="Times New Roman" w:hAnsi="Times New Roman" w:cs="Times New Roman"/>
+          <w:i/>
+          <w:sz w:val="24"/>
+          <w:szCs w:val="24"/>
+        </w:rPr>
+      </w:pPr>
+      <w:r>
+        <w:rPr>
+          <w:rFonts w:ascii="Times New Roman" w:hAnsi="Times New Roman" w:cs="Times New Roman"/>
+          <w:i/>
+          <w:sz w:val="24"/>
+          <w:szCs w:val="24"/>
+        </w:rPr>
+        <w:t xml:space="preserve"> Perfil edad-ingresos</w:t>
+      </w:r>
+    </w:p>
+    <w:p>
+      <w:pPr>
+        <w:ind w:left="720"/>
+        <w:rPr>
+          <w:rFonts w:ascii="Times New Roman" w:hAnsi="Times New Roman" w:cs="Times New Roman"/>
+          <w:sz w:val="24"/>
+          <w:szCs w:val="24"/>
+        </w:rPr>
+      </w:pPr>
+      <w:r>
+        <w:rPr>
+          <w:rFonts w:ascii="Times New Roman" w:hAnsi="Times New Roman" w:cs="Times New Roman"/>
+          <w:sz w:val="24"/>
+          <w:szCs w:val="24"/>
+        </w:rPr>
+        <w:t>Con base en esta estimación utilizando OLS, la ecuación del perfil de edad-ingresos:</w:t>
+      </w:r>
+    </w:p>
+    <w:p>
+      <w:pPr>
+        <w:pStyle w:val="Prrafodelista"/>
+        <w:ind w:left="1080"/>
+        <w:jc w:val="center"/>
+        <w:rPr>
+          <w:rFonts w:ascii="Times New Roman" w:hAnsi="Times New Roman" w:cs="Times New Roman"/>
+          <w:sz w:val="24"/>
+          <w:szCs w:val="24"/>
+        </w:rPr>
+      </w:pPr>
+      <w:r>
+        <w:rPr>
+          <w:rFonts w:ascii="Times New Roman" w:hAnsi="Times New Roman" w:cs="Times New Roman"/>
+          <w:i/>
+          <w:sz w:val="24"/>
+          <w:szCs w:val="24"/>
+        </w:rPr>
+        <w:t>Ingreso</w:t>
+      </w:r>
+      <w:r>
+        <w:rPr>
+          <w:rFonts w:ascii="Times New Roman" w:hAnsi="Times New Roman" w:cs="Times New Roman"/>
+          <w:sz w:val="24"/>
+          <w:szCs w:val="24"/>
+        </w:rPr>
+        <w:t xml:space="preserve"> = β1 + β2Edad + β3Edad</w:t>
+      </w:r>
+      <w:r>
+        <w:rPr>
+          <w:rFonts w:ascii="Arial" w:hAnsi="Arial" w:cs="Arial"/>
+          <w:color w:val="000000"/>
+          <w:shd w:val="clear" w:color="auto" w:fill="F7F7F7"/>
+        </w:rPr>
+        <w:t>^</w:t>
+      </w:r>
+      <w:r>
+        <w:rPr>
+          <w:rFonts w:ascii="Times New Roman" w:hAnsi="Times New Roman" w:cs="Times New Roman"/>
+          <w:sz w:val="24"/>
+          <w:szCs w:val="24"/>
+        </w:rPr>
+        <w:t>2 + u (2)</w:t>
       </w:r>
     </w:p>
     <w:p>
@@ -603,7 +1330,93 @@
           <w:sz w:val="24"/>
           <w:szCs w:val="24"/>
         </w:rPr>
-        <w:t>Usando pseudocódigo, describa su proceso de adquisición de datos</w:t>
+        <w:t xml:space="preserve"> ¿Qué tan bueno es este modelo en el ajuste de la muestra?</w:t>
+      </w:r>
+    </w:p>
+    <w:p>
+      <w:pPr>
+        <w:pStyle w:val="Prrafodelista"/>
+        <w:numPr>
+          <w:ilvl w:val="2"/>
+          <w:numId w:val="2"/>
+        </w:numPr>
+        <w:rPr>
+          <w:rFonts w:ascii="Times New Roman" w:hAnsi="Times New Roman" w:cs="Times New Roman"/>
+          <w:sz w:val="24"/>
+          <w:szCs w:val="24"/>
+        </w:rPr>
+      </w:pPr>
+      <w:r>
+        <w:rPr>
+          <w:rFonts w:ascii="Times New Roman" w:hAnsi="Times New Roman" w:cs="Times New Roman"/>
+          <w:sz w:val="24"/>
+          <w:szCs w:val="24"/>
+        </w:rPr>
+        <w:t xml:space="preserve"> Grafique el perfil predicho de ingresos por edad implícito en la ecuación anterior.</w:t>
+      </w:r>
+    </w:p>
+    <w:p>
+      <w:pPr>
+        <w:pStyle w:val="Prrafodelista"/>
+        <w:numPr>
+          <w:ilvl w:val="2"/>
+          <w:numId w:val="2"/>
+        </w:numPr>
+        <w:rPr>
+          <w:rFonts w:ascii="Times New Roman" w:hAnsi="Times New Roman" w:cs="Times New Roman"/>
+          <w:sz w:val="24"/>
+          <w:szCs w:val="24"/>
+        </w:rPr>
+      </w:pPr>
+      <w:r>
+        <w:rPr>
+          <w:rFonts w:ascii="Times New Roman" w:hAnsi="Times New Roman" w:cs="Times New Roman"/>
+          <w:sz w:val="24"/>
+          <w:szCs w:val="24"/>
+        </w:rPr>
+        <w:t xml:space="preserve">¿Cuál es la “edad pico” sugerida por la ecuación anterior? Usar </w:t>
+      </w:r>
+      <w:proofErr w:type="spellStart"/>
+      <w:r>
+        <w:rPr>
+          <w:rFonts w:ascii="Times New Roman" w:hAnsi="Times New Roman" w:cs="Times New Roman"/>
+          <w:sz w:val="24"/>
+          <w:szCs w:val="24"/>
+        </w:rPr>
+        <w:t>bootstrap</w:t>
+      </w:r>
+      <w:proofErr w:type="spellEnd"/>
+      <w:r>
+        <w:rPr>
+          <w:rFonts w:ascii="Times New Roman" w:hAnsi="Times New Roman" w:cs="Times New Roman"/>
+          <w:sz w:val="24"/>
+          <w:szCs w:val="24"/>
+        </w:rPr>
+        <w:t xml:space="preserve"> para</w:t>
+      </w:r>
+      <w:r>
+        <w:rPr>
+          <w:rFonts w:ascii="Times New Roman" w:hAnsi="Times New Roman" w:cs="Times New Roman"/>
+          <w:sz w:val="24"/>
+          <w:szCs w:val="24"/>
+        </w:rPr>
+        <w:t xml:space="preserve"> </w:t>
+      </w:r>
+      <w:r>
+        <w:rPr>
+          <w:rFonts w:ascii="Times New Roman" w:hAnsi="Times New Roman" w:cs="Times New Roman"/>
+          <w:sz w:val="24"/>
+          <w:szCs w:val="24"/>
+        </w:rPr>
+        <w:t>calcular los errores estándar y construir los intervalos de confianza</w:t>
+      </w:r>
+      <w:r>
+        <w:rPr>
+          <w:rFonts w:ascii="Times New Roman" w:hAnsi="Times New Roman" w:cs="Times New Roman"/>
+          <w:sz w:val="24"/>
+          <w:szCs w:val="24"/>
+        </w:rPr>
+        <w:t>.</w:t>
       </w:r>
     </w:p>
     <w:p>
@@ -627,7 +1440,365 @@
           <w:sz w:val="24"/>
           <w:szCs w:val="24"/>
         </w:rPr>
-        <w:t xml:space="preserve"> Limpieza de datos</w:t>
+        <w:t xml:space="preserve"> La brecha de ganancias</w:t>
+      </w:r>
+      <w:r>
+        <w:rPr>
+          <w:rFonts w:ascii="Times New Roman" w:hAnsi="Times New Roman" w:cs="Times New Roman"/>
+          <w:i/>
+          <w:sz w:val="24"/>
+          <w:szCs w:val="24"/>
+        </w:rPr>
+        <w:t xml:space="preserve"> </w:t>
+      </w:r>
+    </w:p>
+    <w:p>
+      <w:pPr>
+        <w:ind w:left="720"/>
+        <w:rPr>
+          <w:rFonts w:ascii="Times New Roman" w:hAnsi="Times New Roman" w:cs="Times New Roman"/>
+          <w:sz w:val="24"/>
+          <w:szCs w:val="24"/>
+        </w:rPr>
+      </w:pPr>
+      <w:r>
+        <w:rPr>
+          <w:rFonts w:ascii="Times New Roman" w:hAnsi="Times New Roman" w:cs="Times New Roman"/>
+          <w:sz w:val="24"/>
+          <w:szCs w:val="24"/>
+        </w:rPr>
+        <w:t>Estimar la brecha de ingresos incondicional</w:t>
+      </w:r>
+      <w:r>
+        <w:rPr>
+          <w:rFonts w:ascii="Times New Roman" w:hAnsi="Times New Roman" w:cs="Times New Roman"/>
+          <w:sz w:val="24"/>
+          <w:szCs w:val="24"/>
+        </w:rPr>
+        <w:t>:</w:t>
+      </w:r>
+    </w:p>
+    <w:p>
+      <w:pPr>
+        <w:ind w:left="720"/>
+        <w:jc w:val="center"/>
+        <w:rPr>
+          <w:rFonts w:ascii="Times New Roman" w:hAnsi="Times New Roman" w:cs="Times New Roman"/>
+        </w:rPr>
+      </w:pPr>
+      <w:proofErr w:type="gramStart"/>
+      <w:r>
+        <w:rPr>
+          <w:rFonts w:ascii="Times New Roman" w:hAnsi="Times New Roman" w:cs="Times New Roman"/>
+          <w:i/>
+        </w:rPr>
+        <w:t>log(</w:t>
+      </w:r>
+      <w:proofErr w:type="gramEnd"/>
+      <w:r>
+        <w:rPr>
+          <w:rFonts w:ascii="Times New Roman" w:hAnsi="Times New Roman" w:cs="Times New Roman"/>
+          <w:i/>
+        </w:rPr>
+        <w:t>ingreso)</w:t>
+      </w:r>
+      <w:r>
+        <w:rPr>
+          <w:rFonts w:ascii="Times New Roman" w:hAnsi="Times New Roman" w:cs="Times New Roman"/>
+        </w:rPr>
+        <w:t xml:space="preserve"> = β1 + β2Femenino+ u</w:t>
+      </w:r>
+    </w:p>
+    <w:p>
+      <w:pPr>
+        <w:pStyle w:val="Prrafodelista"/>
+        <w:numPr>
+          <w:ilvl w:val="2"/>
+          <w:numId w:val="2"/>
+        </w:numPr>
+        <w:rPr>
+          <w:rFonts w:ascii="Times New Roman" w:hAnsi="Times New Roman" w:cs="Times New Roman"/>
+          <w:sz w:val="24"/>
+          <w:szCs w:val="24"/>
+        </w:rPr>
+      </w:pPr>
+      <w:r>
+        <w:rPr>
+          <w:rFonts w:ascii="Times New Roman" w:hAnsi="Times New Roman" w:cs="Times New Roman"/>
+          <w:sz w:val="24"/>
+          <w:szCs w:val="24"/>
+        </w:rPr>
+        <w:t xml:space="preserve">¿Cómo debemos interpretar el coeficiente β2? ¿Qué tan bueno es este modelo en </w:t>
+      </w:r>
+      <w:proofErr w:type="spellStart"/>
+      <w:r>
+        <w:rPr>
+          <w:rFonts w:ascii="Times New Roman" w:hAnsi="Times New Roman" w:cs="Times New Roman"/>
+          <w:sz w:val="24"/>
+          <w:szCs w:val="24"/>
+        </w:rPr>
+        <w:t>samplefit</w:t>
+      </w:r>
+      <w:proofErr w:type="spellEnd"/>
+      <w:r>
+        <w:rPr>
+          <w:rFonts w:ascii="Times New Roman" w:hAnsi="Times New Roman" w:cs="Times New Roman"/>
+          <w:sz w:val="24"/>
+          <w:szCs w:val="24"/>
+        </w:rPr>
+        <w:t>?</w:t>
+      </w:r>
+    </w:p>
+    <w:p>
+      <w:pPr>
+        <w:pStyle w:val="Prrafodelista"/>
+        <w:numPr>
+          <w:ilvl w:val="2"/>
+          <w:numId w:val="2"/>
+        </w:numPr>
+        <w:rPr>
+          <w:rFonts w:ascii="Times New Roman" w:hAnsi="Times New Roman" w:cs="Times New Roman"/>
+          <w:sz w:val="24"/>
+          <w:szCs w:val="24"/>
+        </w:rPr>
+      </w:pPr>
+      <w:r>
+        <w:rPr>
+          <w:rFonts w:ascii="Times New Roman" w:hAnsi="Times New Roman" w:cs="Times New Roman"/>
+          <w:sz w:val="24"/>
+          <w:szCs w:val="24"/>
+        </w:rPr>
+        <w:t>Estimar y trazar el perfil de edad-ingresos pronosticado por género. ¿Los hombres y las mujeres en Bogotá tienen la misma intersección y pendientes?</w:t>
+      </w:r>
+    </w:p>
+    <w:p>
+      <w:pPr>
+        <w:pStyle w:val="Prrafodelista"/>
+        <w:numPr>
+          <w:ilvl w:val="2"/>
+          <w:numId w:val="2"/>
+        </w:numPr>
+        <w:rPr>
+          <w:rFonts w:ascii="Times New Roman" w:hAnsi="Times New Roman" w:cs="Times New Roman"/>
+          <w:sz w:val="24"/>
+          <w:szCs w:val="24"/>
+        </w:rPr>
+      </w:pPr>
+      <w:r>
+        <w:rPr>
+          <w:rFonts w:ascii="Times New Roman" w:hAnsi="Times New Roman" w:cs="Times New Roman"/>
+          <w:sz w:val="24"/>
+          <w:szCs w:val="24"/>
+        </w:rPr>
+        <w:t>¿Cuál es la “edad pico” implícita por género</w:t>
+      </w:r>
+      <w:proofErr w:type="gramStart"/>
+      <w:r>
+        <w:rPr>
+          <w:rFonts w:ascii="Times New Roman" w:hAnsi="Times New Roman" w:cs="Times New Roman"/>
+          <w:sz w:val="24"/>
+          <w:szCs w:val="24"/>
+        </w:rPr>
+        <w:t>?.</w:t>
+      </w:r>
+      <w:proofErr w:type="gramEnd"/>
+      <w:r>
+        <w:rPr>
+          <w:rFonts w:ascii="Times New Roman" w:hAnsi="Times New Roman" w:cs="Times New Roman"/>
+          <w:sz w:val="24"/>
+          <w:szCs w:val="24"/>
+        </w:rPr>
+        <w:t xml:space="preserve"> Utilice </w:t>
+      </w:r>
+      <w:proofErr w:type="spellStart"/>
+      <w:r>
+        <w:rPr>
+          <w:rFonts w:ascii="Times New Roman" w:hAnsi="Times New Roman" w:cs="Times New Roman"/>
+          <w:sz w:val="24"/>
+          <w:szCs w:val="24"/>
+        </w:rPr>
+        <w:t>bootstrap</w:t>
+      </w:r>
+      <w:proofErr w:type="spellEnd"/>
+      <w:r>
+        <w:rPr>
+          <w:rFonts w:ascii="Times New Roman" w:hAnsi="Times New Roman" w:cs="Times New Roman"/>
+          <w:sz w:val="24"/>
+          <w:szCs w:val="24"/>
+        </w:rPr>
+        <w:t xml:space="preserve"> para calcular los errores estándar y construir los intervalos de confianza. ¿Se superponen estos intervalos de confianza?</w:t>
+      </w:r>
+    </w:p>
+    <w:p>
+      <w:pPr>
+        <w:pStyle w:val="Prrafodelista"/>
+        <w:numPr>
+          <w:ilvl w:val="2"/>
+          <w:numId w:val="2"/>
+        </w:numPr>
+        <w:rPr>
+          <w:rFonts w:ascii="Times New Roman" w:hAnsi="Times New Roman" w:cs="Times New Roman"/>
+          <w:sz w:val="24"/>
+          <w:szCs w:val="24"/>
+        </w:rPr>
+      </w:pPr>
+      <w:r>
+        <w:rPr>
+          <w:rFonts w:ascii="Times New Roman" w:hAnsi="Times New Roman" w:cs="Times New Roman"/>
+          <w:sz w:val="24"/>
+          <w:szCs w:val="24"/>
+        </w:rPr>
+        <w:t>Estime una brecha de ingresos condicional que incorpore variables de control tales como características similares del trabajador y del puesto (X).</w:t>
+      </w:r>
+    </w:p>
+    <w:p>
+      <w:pPr>
+        <w:pStyle w:val="Prrafodelista"/>
+        <w:ind w:left="1800"/>
+        <w:rPr>
+          <w:rFonts w:ascii="Times New Roman" w:hAnsi="Times New Roman" w:cs="Times New Roman"/>
+          <w:sz w:val="24"/>
+          <w:szCs w:val="24"/>
+        </w:rPr>
+      </w:pPr>
+    </w:p>
+    <w:p>
+      <w:pPr>
+        <w:pStyle w:val="Prrafodelista"/>
+        <w:numPr>
+          <w:ilvl w:val="3"/>
+          <w:numId w:val="3"/>
+        </w:numPr>
+        <w:rPr>
+          <w:rFonts w:ascii="Times New Roman" w:hAnsi="Times New Roman" w:cs="Times New Roman"/>
+          <w:sz w:val="24"/>
+          <w:szCs w:val="24"/>
+        </w:rPr>
+      </w:pPr>
+      <w:r>
+        <w:rPr>
+          <w:rFonts w:ascii="Times New Roman" w:hAnsi="Times New Roman" w:cs="Times New Roman"/>
+          <w:sz w:val="24"/>
+          <w:szCs w:val="24"/>
+        </w:rPr>
+        <w:t xml:space="preserve">(a) Estime la brecha de ingresos condicional </w:t>
+      </w:r>
+    </w:p>
+    <w:p>
+      <w:pPr>
+        <w:pStyle w:val="Prrafodelista"/>
+        <w:ind w:left="2520"/>
+        <w:jc w:val="center"/>
+        <w:rPr>
+          <w:rFonts w:ascii="Times New Roman" w:hAnsi="Times New Roman" w:cs="Times New Roman"/>
+          <w:sz w:val="24"/>
+          <w:szCs w:val="24"/>
+        </w:rPr>
+      </w:pPr>
+      <w:proofErr w:type="gramStart"/>
+      <w:r>
+        <w:rPr>
+          <w:rFonts w:ascii="Times New Roman" w:hAnsi="Times New Roman" w:cs="Times New Roman"/>
+          <w:sz w:val="24"/>
+          <w:szCs w:val="24"/>
+        </w:rPr>
+        <w:t>log(</w:t>
+      </w:r>
+      <w:proofErr w:type="gramEnd"/>
+      <w:r>
+        <w:rPr>
+          <w:rFonts w:ascii="Times New Roman" w:hAnsi="Times New Roman" w:cs="Times New Roman"/>
+          <w:i/>
+          <w:sz w:val="24"/>
+          <w:szCs w:val="24"/>
+        </w:rPr>
+        <w:t>Ingreso</w:t>
+      </w:r>
+      <w:r>
+        <w:rPr>
+          <w:rFonts w:ascii="Times New Roman" w:hAnsi="Times New Roman" w:cs="Times New Roman"/>
+          <w:sz w:val="24"/>
+          <w:szCs w:val="24"/>
+        </w:rPr>
+        <w:t>) = β1 + β2F</w:t>
+      </w:r>
+      <w:r>
+        <w:rPr>
+          <w:rFonts w:ascii="Times New Roman" w:hAnsi="Times New Roman" w:cs="Times New Roman"/>
+          <w:sz w:val="24"/>
+          <w:szCs w:val="24"/>
+        </w:rPr>
+        <w:t>emenino</w:t>
+      </w:r>
+      <w:r>
+        <w:rPr>
+          <w:rFonts w:ascii="Times New Roman" w:hAnsi="Times New Roman" w:cs="Times New Roman"/>
+          <w:sz w:val="24"/>
+          <w:szCs w:val="24"/>
+        </w:rPr>
+        <w:t xml:space="preserve"> +</w:t>
+      </w:r>
+      <w:proofErr w:type="spellStart"/>
+      <w:r>
+        <w:rPr>
+          <w:rFonts w:ascii="Times New Roman" w:hAnsi="Times New Roman" w:cs="Times New Roman"/>
+          <w:sz w:val="24"/>
+          <w:szCs w:val="24"/>
+        </w:rPr>
+        <w:t>θX</w:t>
+      </w:r>
+      <w:proofErr w:type="spellEnd"/>
+      <w:r>
+        <w:rPr>
+          <w:rFonts w:ascii="Times New Roman" w:hAnsi="Times New Roman" w:cs="Times New Roman"/>
+          <w:sz w:val="24"/>
+          <w:szCs w:val="24"/>
+        </w:rPr>
+        <w:t xml:space="preserve"> + u</w:t>
+      </w:r>
+    </w:p>
+    <w:p>
+      <w:pPr>
+        <w:pStyle w:val="Prrafodelista"/>
+        <w:numPr>
+          <w:ilvl w:val="3"/>
+          <w:numId w:val="3"/>
+        </w:numPr>
+        <w:rPr>
+          <w:rFonts w:ascii="Times New Roman" w:hAnsi="Times New Roman" w:cs="Times New Roman"/>
+          <w:sz w:val="24"/>
+          <w:szCs w:val="24"/>
+        </w:rPr>
+      </w:pPr>
+      <w:r>
+        <w:rPr>
+          <w:rFonts w:ascii="Times New Roman" w:hAnsi="Times New Roman" w:cs="Times New Roman"/>
+          <w:sz w:val="24"/>
+          <w:szCs w:val="24"/>
+        </w:rPr>
+        <w:t xml:space="preserve"> Use FWL para repetir la estimación anterior, donde el interés radica en β2. ¿Obtiene las mismas estimaciones?</w:t>
+      </w:r>
+    </w:p>
+    <w:p>
+      <w:pPr>
+        <w:pStyle w:val="Prrafodelista"/>
+        <w:numPr>
+          <w:ilvl w:val="3"/>
+          <w:numId w:val="3"/>
+        </w:numPr>
+        <w:rPr>
+          <w:rFonts w:ascii="Times New Roman" w:hAnsi="Times New Roman" w:cs="Times New Roman"/>
+          <w:sz w:val="24"/>
+          <w:szCs w:val="24"/>
+        </w:rPr>
+      </w:pPr>
+      <w:r>
+        <w:rPr>
+          <w:rFonts w:ascii="Times New Roman" w:hAnsi="Times New Roman" w:cs="Times New Roman"/>
+          <w:sz w:val="24"/>
+          <w:szCs w:val="24"/>
+        </w:rPr>
+        <w:t>¿Cómo debemos interpretar el coeficiente β2? ¿Qué tan bueno es este modelo en ajuste de muestra? ¿Se reduce la brecha? ¿Es esta evidencia de que la brecha es un problema de selección y no un "problema de discriminación"?</w:t>
       </w:r>
     </w:p>
     <w:p>
@@ -639,82 +1810,17 @@
         </w:numPr>
         <w:rPr>
           <w:rFonts w:ascii="Times New Roman" w:hAnsi="Times New Roman" w:cs="Times New Roman"/>
-          <w:i/>
-          <w:sz w:val="24"/>
-          <w:szCs w:val="24"/>
-        </w:rPr>
-      </w:pPr>
-      <w:r>
-        <w:rPr>
-          <w:rFonts w:ascii="Times New Roman" w:hAnsi="Times New Roman" w:cs="Times New Roman"/>
-          <w:i/>
-          <w:sz w:val="24"/>
-          <w:szCs w:val="24"/>
-        </w:rPr>
-        <w:t xml:space="preserve"> Perfil edad-ingresos</w:t>
-      </w:r>
-    </w:p>
-    <w:p>
-      <w:pPr>
-        <w:ind w:left="720"/>
-        <w:rPr>
-          <w:rFonts w:ascii="Times New Roman" w:hAnsi="Times New Roman" w:cs="Times New Roman"/>
-          <w:sz w:val="24"/>
-          <w:szCs w:val="24"/>
-        </w:rPr>
-      </w:pPr>
-      <w:r>
-        <w:rPr>
-          <w:rFonts w:ascii="Times New Roman" w:hAnsi="Times New Roman" w:cs="Times New Roman"/>
-          <w:sz w:val="24"/>
-          <w:szCs w:val="24"/>
-        </w:rPr>
-        <w:t>Con base en esta estimación utilizando OLS, la ecuación del perfil de edad-ingresos:</w:t>
-      </w:r>
-    </w:p>
-    <w:p>
-      <w:pPr>
-        <w:pStyle w:val="Prrafodelista"/>
-        <w:ind w:left="1080"/>
-        <w:jc w:val="center"/>
-        <w:rPr>
-          <w:rFonts w:ascii="Times New Roman" w:hAnsi="Times New Roman" w:cs="Times New Roman"/>
-          <w:sz w:val="24"/>
-          <w:szCs w:val="24"/>
-        </w:rPr>
-      </w:pPr>
-      <w:r>
-        <w:rPr>
-          <w:rFonts w:ascii="Times New Roman" w:hAnsi="Times New Roman" w:cs="Times New Roman"/>
-          <w:i/>
-          <w:sz w:val="24"/>
-          <w:szCs w:val="24"/>
-        </w:rPr>
-        <w:t>Ingreso</w:t>
-      </w:r>
-      <w:r>
-        <w:rPr>
-          <w:rFonts w:ascii="Times New Roman" w:hAnsi="Times New Roman" w:cs="Times New Roman"/>
-          <w:sz w:val="24"/>
-          <w:szCs w:val="24"/>
-        </w:rPr>
-        <w:t xml:space="preserve"> = β1 + β2Edad + β3Edad</w:t>
-      </w:r>
-      <w:r>
-        <w:rPr>
-          <w:rFonts w:ascii="Arial" w:hAnsi="Arial" w:cs="Arial"/>
-          <w:color w:val="000000"/>
-          <w:shd w:val="clear" w:color="auto" w:fill="F7F7F7"/>
-        </w:rPr>
-        <w:t>^</w:t>
-      </w:r>
-      <w:r>
-        <w:rPr>
-          <w:rFonts w:ascii="Times New Roman" w:hAnsi="Times New Roman" w:cs="Times New Roman"/>
-          <w:sz w:val="24"/>
-          <w:szCs w:val="24"/>
-        </w:rPr>
-        <w:t>2 + u (2)</w:t>
+          <w:sz w:val="24"/>
+          <w:szCs w:val="24"/>
+        </w:rPr>
+      </w:pPr>
+      <w:r>
+        <w:rPr>
+          <w:rFonts w:ascii="Times New Roman" w:hAnsi="Times New Roman" w:cs="Times New Roman"/>
+          <w:sz w:val="24"/>
+          <w:szCs w:val="24"/>
+        </w:rPr>
+        <w:t xml:space="preserve"> Predicción de ganancias. </w:t>
       </w:r>
     </w:p>
     <w:p>
@@ -736,8 +1842,158 @@
           <w:sz w:val="24"/>
           <w:szCs w:val="24"/>
         </w:rPr>
-        <w:t xml:space="preserve"> ¿Qué tan bueno es este modelo en el ajuste de la muestra?</w:t>
-      </w:r>
+        <w:lastRenderedPageBreak/>
+        <w:t xml:space="preserve">Divida la muestra en dos muestras: una muestra de entrenamiento (70%) y una muestra de prueba (30%). No olvide establecer una semilla (en R, </w:t>
+      </w:r>
+      <w:proofErr w:type="spellStart"/>
+      <w:proofErr w:type="gramStart"/>
+      <w:r>
+        <w:rPr>
+          <w:rFonts w:ascii="Times New Roman" w:hAnsi="Times New Roman" w:cs="Times New Roman"/>
+          <w:sz w:val="24"/>
+          <w:szCs w:val="24"/>
+        </w:rPr>
+        <w:t>set.seed</w:t>
+      </w:r>
+      <w:proofErr w:type="spellEnd"/>
+      <w:r>
+        <w:rPr>
+          <w:rFonts w:ascii="Times New Roman" w:hAnsi="Times New Roman" w:cs="Times New Roman"/>
+          <w:sz w:val="24"/>
+          <w:szCs w:val="24"/>
+        </w:rPr>
+        <w:t>(</w:t>
+      </w:r>
+      <w:proofErr w:type="gramEnd"/>
+      <w:r>
+        <w:rPr>
+          <w:rFonts w:ascii="Times New Roman" w:hAnsi="Times New Roman" w:cs="Times New Roman"/>
+          <w:sz w:val="24"/>
+          <w:szCs w:val="24"/>
+        </w:rPr>
+        <w:t>10101), donde 10101 es la semilla).</w:t>
+      </w:r>
+    </w:p>
+    <w:p>
+      <w:pPr>
+        <w:pStyle w:val="Prrafodelista"/>
+        <w:numPr>
+          <w:ilvl w:val="3"/>
+          <w:numId w:val="2"/>
+        </w:numPr>
+        <w:rPr>
+          <w:rFonts w:ascii="Times New Roman" w:hAnsi="Times New Roman" w:cs="Times New Roman"/>
+          <w:sz w:val="24"/>
+          <w:szCs w:val="24"/>
+        </w:rPr>
+      </w:pPr>
+      <w:r>
+        <w:rPr>
+          <w:rFonts w:ascii="Times New Roman" w:hAnsi="Times New Roman" w:cs="Times New Roman"/>
+          <w:sz w:val="24"/>
+          <w:szCs w:val="24"/>
+        </w:rPr>
+        <w:t>Estime un modelo que solo incluya una constante. Este será el punto de referencia.</w:t>
+      </w:r>
+    </w:p>
+    <w:p>
+      <w:pPr>
+        <w:pStyle w:val="Prrafodelista"/>
+        <w:numPr>
+          <w:ilvl w:val="3"/>
+          <w:numId w:val="2"/>
+        </w:numPr>
+        <w:rPr>
+          <w:rFonts w:ascii="Times New Roman" w:hAnsi="Times New Roman" w:cs="Times New Roman"/>
+          <w:sz w:val="24"/>
+          <w:szCs w:val="24"/>
+        </w:rPr>
+      </w:pPr>
+      <w:r>
+        <w:rPr>
+          <w:rFonts w:ascii="Times New Roman" w:hAnsi="Times New Roman" w:cs="Times New Roman"/>
+          <w:sz w:val="24"/>
+          <w:szCs w:val="24"/>
+        </w:rPr>
+        <w:t>Estime nuevamente sus modelos anteriores</w:t>
+      </w:r>
+    </w:p>
+    <w:p>
+      <w:pPr>
+        <w:pStyle w:val="Prrafodelista"/>
+        <w:numPr>
+          <w:ilvl w:val="3"/>
+          <w:numId w:val="2"/>
+        </w:numPr>
+        <w:rPr>
+          <w:rFonts w:ascii="Times New Roman" w:hAnsi="Times New Roman" w:cs="Times New Roman"/>
+          <w:sz w:val="24"/>
+          <w:szCs w:val="24"/>
+        </w:rPr>
+      </w:pPr>
+      <w:r>
+        <w:rPr>
+          <w:rFonts w:ascii="Times New Roman" w:hAnsi="Times New Roman" w:cs="Times New Roman"/>
+          <w:sz w:val="24"/>
+          <w:szCs w:val="24"/>
+        </w:rPr>
+        <w:t>En las secciones anteriores, los modelos estimados tenían diferentes transformaciones de la variable dependiente. En este punto, explora también otras transformaciones de tus variables independientes. Por ejemplo, puede incluir términos polinómicos de ciertos controles o interacciones de estos. Pruebe al menos cinco (5) modelos que aumentan en complejidad.</w:t>
+      </w:r>
+    </w:p>
+    <w:p>
+      <w:pPr>
+        <w:pStyle w:val="Prrafodelista"/>
+        <w:numPr>
+          <w:ilvl w:val="3"/>
+          <w:numId w:val="2"/>
+        </w:numPr>
+        <w:rPr>
+          <w:rFonts w:ascii="Times New Roman" w:hAnsi="Times New Roman" w:cs="Times New Roman"/>
+          <w:sz w:val="24"/>
+          <w:szCs w:val="24"/>
+        </w:rPr>
+      </w:pPr>
+      <w:r>
+        <w:rPr>
+          <w:rFonts w:ascii="Times New Roman" w:hAnsi="Times New Roman" w:cs="Times New Roman"/>
+          <w:sz w:val="24"/>
+          <w:szCs w:val="24"/>
+        </w:rPr>
+        <w:t>Informe y compare el error de predicción promedio de todos los modelos que estimó anteriormente. Discuta el modelo con el error de predicción promedio más bajo.</w:t>
+      </w:r>
+    </w:p>
+    <w:p>
+      <w:pPr>
+        <w:pStyle w:val="Prrafodelista"/>
+        <w:numPr>
+          <w:ilvl w:val="3"/>
+          <w:numId w:val="2"/>
+        </w:numPr>
+        <w:rPr>
+          <w:rFonts w:ascii="Times New Roman" w:hAnsi="Times New Roman" w:cs="Times New Roman"/>
+          <w:sz w:val="24"/>
+          <w:szCs w:val="24"/>
+        </w:rPr>
+      </w:pPr>
+      <w:r>
+        <w:rPr>
+          <w:rFonts w:ascii="Times New Roman" w:hAnsi="Times New Roman" w:cs="Times New Roman"/>
+          <w:sz w:val="24"/>
+          <w:szCs w:val="24"/>
+        </w:rPr>
+        <w:t xml:space="preserve"> Para el modelo con el error de predicción promedio más bajo, calcule la estadística de apalancamiento para cada observación en la muestra de prueba. ¿Hay valores atípicos, es decir, observaciones con un alto apalancamiento que impulsen los resultados? ¿Son estos valores atípicos personas potenciales que la DIAN debería investigar, o son simplemente el producto de un modelo defectuoso?</w:t>
+      </w:r>
+    </w:p>
+    <w:p>
+      <w:pPr>
+        <w:rPr>
+          <w:rFonts w:ascii="Times New Roman" w:hAnsi="Times New Roman" w:cs="Times New Roman"/>
+          <w:color w:val="000000"/>
+          <w:sz w:val="24"/>
+          <w:szCs w:val="24"/>
+          <w:shd w:val="clear" w:color="auto" w:fill="FFFFFF"/>
+        </w:rPr>
+      </w:pPr>
     </w:p>
     <w:p>
       <w:pPr>
@@ -748,18 +2004,43 @@
         </w:numPr>
         <w:rPr>
           <w:rFonts w:ascii="Times New Roman" w:hAnsi="Times New Roman" w:cs="Times New Roman"/>
-          <w:sz w:val="24"/>
-          <w:szCs w:val="24"/>
-        </w:rPr>
-      </w:pPr>
-      <w:r>
-        <w:rPr>
-          <w:rFonts w:ascii="Times New Roman" w:hAnsi="Times New Roman" w:cs="Times New Roman"/>
-          <w:sz w:val="24"/>
-          <w:szCs w:val="24"/>
-        </w:rPr>
-        <w:lastRenderedPageBreak/>
-        <w:t xml:space="preserve"> Grafique el perfil predicho de ingresos por edad implícito en la ecuación anterior.</w:t>
+          <w:color w:val="000000"/>
+          <w:sz w:val="24"/>
+          <w:szCs w:val="24"/>
+          <w:shd w:val="clear" w:color="auto" w:fill="FFFFFF"/>
+        </w:rPr>
+      </w:pPr>
+      <w:r>
+        <w:rPr>
+          <w:rFonts w:ascii="Times New Roman" w:hAnsi="Times New Roman" w:cs="Times New Roman"/>
+          <w:color w:val="000000"/>
+          <w:sz w:val="24"/>
+          <w:szCs w:val="24"/>
+          <w:shd w:val="clear" w:color="auto" w:fill="FFFFFF"/>
+        </w:rPr>
+        <w:t>Repita el punto anterior pero use la validación cruzada K-</w:t>
+      </w:r>
+      <w:proofErr w:type="spellStart"/>
+      <w:r>
+        <w:rPr>
+          <w:rFonts w:ascii="Times New Roman" w:hAnsi="Times New Roman" w:cs="Times New Roman"/>
+          <w:color w:val="000000"/>
+          <w:sz w:val="24"/>
+          <w:szCs w:val="24"/>
+          <w:shd w:val="clear" w:color="auto" w:fill="FFFFFF"/>
+        </w:rPr>
+        <w:t>fold</w:t>
+      </w:r>
+      <w:proofErr w:type="spellEnd"/>
+      <w:r>
+        <w:rPr>
+          <w:rFonts w:ascii="Times New Roman" w:hAnsi="Times New Roman" w:cs="Times New Roman"/>
+          <w:color w:val="000000"/>
+          <w:sz w:val="24"/>
+          <w:szCs w:val="24"/>
+          <w:shd w:val="clear" w:color="auto" w:fill="FFFFFF"/>
+        </w:rPr>
+        <w:t>. Comente las similitudes/diferencias del uso de este enfoque.</w:t>
       </w:r>
     </w:p>
     <w:p>
@@ -771,210 +2052,41 @@
         </w:numPr>
         <w:rPr>
           <w:rFonts w:ascii="Times New Roman" w:hAnsi="Times New Roman" w:cs="Times New Roman"/>
-          <w:sz w:val="24"/>
-          <w:szCs w:val="24"/>
-        </w:rPr>
-      </w:pPr>
-      <w:r>
-        <w:rPr>
-          <w:rFonts w:ascii="Times New Roman" w:hAnsi="Times New Roman" w:cs="Times New Roman"/>
-          <w:sz w:val="24"/>
-          <w:szCs w:val="24"/>
-        </w:rPr>
-        <w:t>¿Cuál es la “edad pico” sugerida por la ecuación anterior? Usar bootstrap para</w:t>
-      </w:r>
-      <w:r>
-        <w:rPr>
-          <w:rFonts w:ascii="Times New Roman" w:hAnsi="Times New Roman" w:cs="Times New Roman"/>
-          <w:sz w:val="24"/>
-          <w:szCs w:val="24"/>
+          <w:color w:val="000000"/>
+          <w:sz w:val="24"/>
+          <w:szCs w:val="24"/>
+          <w:shd w:val="clear" w:color="auto" w:fill="FFFFFF"/>
+        </w:rPr>
+      </w:pPr>
+      <w:r>
+        <w:rPr>
+          <w:rFonts w:ascii="Times New Roman" w:hAnsi="Times New Roman" w:cs="Times New Roman"/>
+          <w:color w:val="000000"/>
+          <w:sz w:val="24"/>
+          <w:szCs w:val="24"/>
+          <w:shd w:val="clear" w:color="auto" w:fill="FFFFFF"/>
+        </w:rPr>
+        <w:t>Con su modelo predicho preferido (el que tiene el promedio más bajo</w:t>
+      </w:r>
+      <w:r>
+        <w:rPr>
+          <w:rFonts w:ascii="Times New Roman" w:hAnsi="Times New Roman" w:cs="Times New Roman"/>
+          <w:color w:val="000000"/>
+          <w:sz w:val="24"/>
+          <w:szCs w:val="24"/>
+          <w:shd w:val="clear" w:color="auto" w:fill="FFFFFF"/>
         </w:rPr>
         <w:t xml:space="preserve"> </w:t>
       </w:r>
       <w:r>
         <w:rPr>
           <w:rFonts w:ascii="Times New Roman" w:hAnsi="Times New Roman" w:cs="Times New Roman"/>
-          <w:sz w:val="24"/>
-          <w:szCs w:val="24"/>
-        </w:rPr>
-        <w:t>calcular los errores estándar y construir los intervalos de confianza</w:t>
-      </w:r>
-      <w:r>
-        <w:rPr>
-          <w:rFonts w:ascii="Times New Roman" w:hAnsi="Times New Roman" w:cs="Times New Roman"/>
-          <w:sz w:val="24"/>
-          <w:szCs w:val="24"/>
-        </w:rPr>
-        <w:t>.</w:t>
-      </w:r>
-    </w:p>
-    <w:p>
-      <w:pPr>
-        <w:pStyle w:val="Prrafodelista"/>
-        <w:numPr>
-          <w:ilvl w:val="1"/>
-          <w:numId w:val="2"/>
-        </w:numPr>
-        <w:rPr>
-          <w:rFonts w:ascii="Times New Roman" w:hAnsi="Times New Roman" w:cs="Times New Roman"/>
-          <w:i/>
-          <w:sz w:val="24"/>
-          <w:szCs w:val="24"/>
-        </w:rPr>
-      </w:pPr>
-      <w:r>
-        <w:rPr>
-          <w:rFonts w:ascii="Times New Roman" w:hAnsi="Times New Roman" w:cs="Times New Roman"/>
-          <w:i/>
-          <w:sz w:val="24"/>
-          <w:szCs w:val="24"/>
-        </w:rPr>
-        <w:t xml:space="preserve"> La brecha de ganancias</w:t>
-      </w:r>
-      <w:r>
-        <w:rPr>
-          <w:rFonts w:ascii="Times New Roman" w:hAnsi="Times New Roman" w:cs="Times New Roman"/>
-          <w:i/>
-          <w:sz w:val="24"/>
-          <w:szCs w:val="24"/>
-        </w:rPr>
-        <w:t xml:space="preserve"> </w:t>
-      </w:r>
-    </w:p>
-    <w:p>
-      <w:pPr>
-        <w:ind w:left="720"/>
-        <w:rPr>
-          <w:rFonts w:ascii="Times New Roman" w:hAnsi="Times New Roman" w:cs="Times New Roman"/>
-          <w:sz w:val="24"/>
-          <w:szCs w:val="24"/>
-        </w:rPr>
-      </w:pPr>
-      <w:r>
-        <w:rPr>
-          <w:rFonts w:ascii="Times New Roman" w:hAnsi="Times New Roman" w:cs="Times New Roman"/>
-          <w:sz w:val="24"/>
-          <w:szCs w:val="24"/>
-        </w:rPr>
-        <w:t>Estimar la brecha de ingresos incondicional</w:t>
-      </w:r>
-      <w:r>
-        <w:rPr>
-          <w:rFonts w:ascii="Times New Roman" w:hAnsi="Times New Roman" w:cs="Times New Roman"/>
-          <w:sz w:val="24"/>
-          <w:szCs w:val="24"/>
-        </w:rPr>
-        <w:t>:</w:t>
-      </w:r>
-    </w:p>
-    <w:p>
-      <w:pPr>
-        <w:ind w:left="720"/>
-        <w:jc w:val="center"/>
-        <w:rPr>
-          <w:rFonts w:ascii="Times New Roman" w:hAnsi="Times New Roman" w:cs="Times New Roman"/>
-        </w:rPr>
-      </w:pPr>
-      <w:r>
-        <w:rPr>
-          <w:rFonts w:ascii="Times New Roman" w:hAnsi="Times New Roman" w:cs="Times New Roman"/>
-          <w:i/>
-        </w:rPr>
-        <w:t>log(ingreso)</w:t>
-      </w:r>
-      <w:r>
-        <w:rPr>
-          <w:rFonts w:ascii="Times New Roman" w:hAnsi="Times New Roman" w:cs="Times New Roman"/>
-        </w:rPr>
-        <w:t xml:space="preserve"> = β1 + β2Femenino+ u</w:t>
-      </w:r>
-    </w:p>
-    <w:p>
-      <w:pPr>
-        <w:pStyle w:val="Prrafodelista"/>
-        <w:numPr>
-          <w:ilvl w:val="2"/>
-          <w:numId w:val="2"/>
-        </w:numPr>
-        <w:rPr>
-          <w:rFonts w:ascii="Times New Roman" w:hAnsi="Times New Roman" w:cs="Times New Roman"/>
-          <w:sz w:val="24"/>
-          <w:szCs w:val="24"/>
-        </w:rPr>
-      </w:pPr>
-      <w:r>
-        <w:rPr>
-          <w:rFonts w:ascii="Times New Roman" w:hAnsi="Times New Roman" w:cs="Times New Roman"/>
-          <w:sz w:val="24"/>
-          <w:szCs w:val="24"/>
-        </w:rPr>
-        <w:t>¿Cómo debemos interpretar el coeficiente β2? ¿Qué tan bueno es este modelo en samplefit?</w:t>
-      </w:r>
-    </w:p>
-    <w:p>
-      <w:pPr>
-        <w:pStyle w:val="Prrafodelista"/>
-        <w:numPr>
-          <w:ilvl w:val="2"/>
-          <w:numId w:val="2"/>
-        </w:numPr>
-        <w:rPr>
-          <w:rFonts w:ascii="Times New Roman" w:hAnsi="Times New Roman" w:cs="Times New Roman"/>
-          <w:sz w:val="24"/>
-          <w:szCs w:val="24"/>
-        </w:rPr>
-      </w:pPr>
-      <w:r>
-        <w:rPr>
-          <w:rFonts w:ascii="Times New Roman" w:hAnsi="Times New Roman" w:cs="Times New Roman"/>
-          <w:sz w:val="24"/>
-          <w:szCs w:val="24"/>
-        </w:rPr>
-        <w:t>Estimar y trazar el perfil de edad-ingresos pronosticado por género. ¿Los hombres y las mujeres en Bogotá tienen la misma intersección y pendientes?</w:t>
-      </w:r>
-    </w:p>
-    <w:p>
-      <w:pPr>
-        <w:pStyle w:val="Prrafodelista"/>
-        <w:numPr>
-          <w:ilvl w:val="2"/>
-          <w:numId w:val="2"/>
-        </w:numPr>
-        <w:rPr>
-          <w:rFonts w:ascii="Times New Roman" w:hAnsi="Times New Roman" w:cs="Times New Roman"/>
-          <w:sz w:val="24"/>
-          <w:szCs w:val="24"/>
-        </w:rPr>
-      </w:pPr>
-      <w:r>
-        <w:rPr>
-          <w:rFonts w:ascii="Times New Roman" w:hAnsi="Times New Roman" w:cs="Times New Roman"/>
-          <w:sz w:val="24"/>
-          <w:szCs w:val="24"/>
-        </w:rPr>
-        <w:t>¿Cuál es la “edad pico” implícita por género?. Utilice bootstrap para calcular los errores estándar y construir los intervalos de confianza. ¿Se superponen estos intervalos de confianza?</w:t>
-      </w:r>
-    </w:p>
-    <w:p>
-      <w:pPr>
-        <w:pStyle w:val="Prrafodelista"/>
-        <w:numPr>
-          <w:ilvl w:val="2"/>
-          <w:numId w:val="2"/>
-        </w:numPr>
-        <w:rPr>
-          <w:rFonts w:ascii="Times New Roman" w:hAnsi="Times New Roman" w:cs="Times New Roman"/>
-          <w:sz w:val="24"/>
-          <w:szCs w:val="24"/>
-        </w:rPr>
-      </w:pPr>
-      <w:r>
-        <w:rPr>
-          <w:rFonts w:ascii="Times New Roman" w:hAnsi="Times New Roman" w:cs="Times New Roman"/>
-          <w:sz w:val="24"/>
-          <w:szCs w:val="24"/>
-        </w:rPr>
-        <w:t>Estime una brecha de ingresos condicional que incorpore variables de control tales como características similares del trabajador y del puesto (X).</w:t>
+          <w:color w:val="000000"/>
+          <w:sz w:val="24"/>
+          <w:szCs w:val="24"/>
+          <w:shd w:val="clear" w:color="auto" w:fill="FFFFFF"/>
+        </w:rPr>
+        <w:t>error de predicción) realice el siguiente ejercicio:</w:t>
       </w:r>
     </w:p>
     <w:p>
@@ -983,172 +2095,21 @@
         <w:ind w:left="1800"/>
         <w:rPr>
           <w:rFonts w:ascii="Times New Roman" w:hAnsi="Times New Roman" w:cs="Times New Roman"/>
-          <w:sz w:val="24"/>
-          <w:szCs w:val="24"/>
-        </w:rPr>
-      </w:pPr>
-    </w:p>
-    <w:p>
-      <w:pPr>
-        <w:pStyle w:val="Prrafodelista"/>
-        <w:numPr>
-          <w:ilvl w:val="3"/>
-          <w:numId w:val="3"/>
-        </w:numPr>
-        <w:rPr>
-          <w:rFonts w:ascii="Times New Roman" w:hAnsi="Times New Roman" w:cs="Times New Roman"/>
-          <w:sz w:val="24"/>
-          <w:szCs w:val="24"/>
-        </w:rPr>
-      </w:pPr>
-      <w:r>
-        <w:rPr>
-          <w:rFonts w:ascii="Times New Roman" w:hAnsi="Times New Roman" w:cs="Times New Roman"/>
-          <w:sz w:val="24"/>
-          <w:szCs w:val="24"/>
-        </w:rPr>
-        <w:t xml:space="preserve">(a) Estime la brecha de ingresos condicional </w:t>
-      </w:r>
-    </w:p>
-    <w:p>
-      <w:pPr>
-        <w:pStyle w:val="Prrafodelista"/>
-        <w:ind w:left="2520"/>
-        <w:jc w:val="center"/>
-        <w:rPr>
-          <w:rFonts w:ascii="Times New Roman" w:hAnsi="Times New Roman" w:cs="Times New Roman"/>
-          <w:sz w:val="24"/>
-          <w:szCs w:val="24"/>
-        </w:rPr>
-      </w:pPr>
-      <w:r>
-        <w:rPr>
-          <w:rFonts w:ascii="Times New Roman" w:hAnsi="Times New Roman" w:cs="Times New Roman"/>
-          <w:sz w:val="24"/>
-          <w:szCs w:val="24"/>
-        </w:rPr>
-        <w:t>log(</w:t>
-      </w:r>
-      <w:r>
-        <w:rPr>
-          <w:rFonts w:ascii="Times New Roman" w:hAnsi="Times New Roman" w:cs="Times New Roman"/>
-          <w:i/>
-          <w:sz w:val="24"/>
-          <w:szCs w:val="24"/>
-        </w:rPr>
-        <w:t>Ingreso</w:t>
-      </w:r>
-      <w:r>
-        <w:rPr>
-          <w:rFonts w:ascii="Times New Roman" w:hAnsi="Times New Roman" w:cs="Times New Roman"/>
-          <w:sz w:val="24"/>
-          <w:szCs w:val="24"/>
-        </w:rPr>
-        <w:t>) = β1 + β2F</w:t>
-      </w:r>
-      <w:r>
-        <w:rPr>
-          <w:rFonts w:ascii="Times New Roman" w:hAnsi="Times New Roman" w:cs="Times New Roman"/>
-          <w:sz w:val="24"/>
-          <w:szCs w:val="24"/>
-        </w:rPr>
-        <w:t>emenino</w:t>
-      </w:r>
-      <w:r>
-        <w:rPr>
-          <w:rFonts w:ascii="Times New Roman" w:hAnsi="Times New Roman" w:cs="Times New Roman"/>
-          <w:sz w:val="24"/>
-          <w:szCs w:val="24"/>
-        </w:rPr>
-        <w:t xml:space="preserve"> +θX + u</w:t>
-      </w:r>
-    </w:p>
-    <w:p>
-      <w:pPr>
-        <w:pStyle w:val="Prrafodelista"/>
-        <w:numPr>
-          <w:ilvl w:val="3"/>
-          <w:numId w:val="3"/>
-        </w:numPr>
-        <w:rPr>
-          <w:rFonts w:ascii="Times New Roman" w:hAnsi="Times New Roman" w:cs="Times New Roman"/>
-          <w:sz w:val="24"/>
-          <w:szCs w:val="24"/>
-        </w:rPr>
-      </w:pPr>
-      <w:r>
-        <w:rPr>
-          <w:rFonts w:ascii="Times New Roman" w:hAnsi="Times New Roman" w:cs="Times New Roman"/>
-          <w:sz w:val="24"/>
-          <w:szCs w:val="24"/>
-        </w:rPr>
-        <w:t xml:space="preserve"> Use FWL para repetir la estimación anterior, donde el interés radica en β2. ¿Obtiene las mismas estimaciones?</w:t>
-      </w:r>
-    </w:p>
-    <w:p>
-      <w:pPr>
-        <w:pStyle w:val="Prrafodelista"/>
-        <w:numPr>
-          <w:ilvl w:val="3"/>
-          <w:numId w:val="3"/>
-        </w:numPr>
-        <w:rPr>
-          <w:rFonts w:ascii="Times New Roman" w:hAnsi="Times New Roman" w:cs="Times New Roman"/>
-          <w:sz w:val="24"/>
-          <w:szCs w:val="24"/>
-        </w:rPr>
-      </w:pPr>
-      <w:r>
-        <w:rPr>
-          <w:rFonts w:ascii="Times New Roman" w:hAnsi="Times New Roman" w:cs="Times New Roman"/>
-          <w:sz w:val="24"/>
-          <w:szCs w:val="24"/>
-        </w:rPr>
-        <w:t>¿Cómo debemos interpretar el coeficiente β2? ¿Qué tan bueno es este modelo en ajuste de muestra? ¿Se reduce la brecha? ¿Es esta evidencia de que la brecha es un problema de selección y no un "problema de discriminación"?</w:t>
-      </w:r>
-    </w:p>
-    <w:p>
-      <w:pPr>
-        <w:pStyle w:val="Prrafodelista"/>
-        <w:numPr>
-          <w:ilvl w:val="1"/>
-          <w:numId w:val="2"/>
-        </w:numPr>
-        <w:rPr>
-          <w:rFonts w:ascii="Times New Roman" w:hAnsi="Times New Roman" w:cs="Times New Roman"/>
-          <w:sz w:val="24"/>
-          <w:szCs w:val="24"/>
-        </w:rPr>
-      </w:pPr>
-      <w:r>
-        <w:rPr>
-          <w:rFonts w:ascii="Times New Roman" w:hAnsi="Times New Roman" w:cs="Times New Roman"/>
-          <w:sz w:val="24"/>
-          <w:szCs w:val="24"/>
-        </w:rPr>
-        <w:t xml:space="preserve"> Predicción de ganancias. </w:t>
-      </w:r>
-    </w:p>
-    <w:p>
-      <w:pPr>
-        <w:pStyle w:val="Prrafodelista"/>
-        <w:numPr>
-          <w:ilvl w:val="2"/>
-          <w:numId w:val="2"/>
-        </w:numPr>
-        <w:rPr>
-          <w:rFonts w:ascii="Times New Roman" w:hAnsi="Times New Roman" w:cs="Times New Roman"/>
-          <w:sz w:val="24"/>
-          <w:szCs w:val="24"/>
-        </w:rPr>
-      </w:pPr>
-      <w:r>
-        <w:rPr>
-          <w:rFonts w:ascii="Times New Roman" w:hAnsi="Times New Roman" w:cs="Times New Roman"/>
-          <w:sz w:val="24"/>
-          <w:szCs w:val="24"/>
-        </w:rPr>
-        <w:t>Divida la muestra en dos muestras: una muestra de entrenamiento (70%) y una muestra de prueba (30%). No olvide establecer una semilla (en R, set.seed(10101), donde 10101 es la semilla).</w:t>
+          <w:color w:val="000000"/>
+          <w:sz w:val="24"/>
+          <w:szCs w:val="24"/>
+          <w:shd w:val="clear" w:color="auto" w:fill="FFFFFF"/>
+        </w:rPr>
+      </w:pPr>
+      <w:r>
+        <w:rPr>
+          <w:rFonts w:ascii="Times New Roman" w:hAnsi="Times New Roman" w:cs="Times New Roman"/>
+          <w:color w:val="000000"/>
+          <w:sz w:val="24"/>
+          <w:szCs w:val="24"/>
+          <w:shd w:val="clear" w:color="auto" w:fill="FFFFFF"/>
+        </w:rPr>
+        <w:t>Escribe un bucle que haga lo siguiente:</w:t>
       </w:r>
     </w:p>
     <w:p>
@@ -1160,17 +2121,43 @@
         </w:numPr>
         <w:rPr>
           <w:rFonts w:ascii="Times New Roman" w:hAnsi="Times New Roman" w:cs="Times New Roman"/>
-          <w:sz w:val="24"/>
-          <w:szCs w:val="24"/>
-        </w:rPr>
-      </w:pPr>
-      <w:r>
-        <w:rPr>
-          <w:rFonts w:ascii="Times New Roman" w:hAnsi="Times New Roman" w:cs="Times New Roman"/>
-          <w:sz w:val="24"/>
-          <w:szCs w:val="24"/>
-        </w:rPr>
-        <w:t>Estime un modelo que solo incluya una constante. Este será el punto de referencia.</w:t>
+          <w:color w:val="000000"/>
+          <w:sz w:val="24"/>
+          <w:szCs w:val="24"/>
+          <w:shd w:val="clear" w:color="auto" w:fill="FFFFFF"/>
+        </w:rPr>
+      </w:pPr>
+      <w:r>
+        <w:rPr>
+          <w:rFonts w:ascii="Times New Roman" w:hAnsi="Times New Roman" w:cs="Times New Roman"/>
+          <w:color w:val="000000"/>
+          <w:sz w:val="24"/>
+          <w:szCs w:val="24"/>
+          <w:shd w:val="clear" w:color="auto" w:fill="FFFFFF"/>
+        </w:rPr>
+        <w:t xml:space="preserve">Estimar el modelo de regresión utilizando todas las observaciones menos la i − </w:t>
+      </w:r>
+      <w:proofErr w:type="spellStart"/>
+      <w:r>
+        <w:rPr>
+          <w:rFonts w:ascii="Times New Roman" w:hAnsi="Times New Roman" w:cs="Times New Roman"/>
+          <w:color w:val="000000"/>
+          <w:sz w:val="24"/>
+          <w:szCs w:val="24"/>
+          <w:shd w:val="clear" w:color="auto" w:fill="FFFFFF"/>
+        </w:rPr>
+        <w:t>ésima</w:t>
+      </w:r>
+      <w:proofErr w:type="spellEnd"/>
+      <w:r>
+        <w:rPr>
+          <w:rFonts w:ascii="Times New Roman" w:hAnsi="Times New Roman" w:cs="Times New Roman"/>
+          <w:color w:val="000000"/>
+          <w:sz w:val="24"/>
+          <w:szCs w:val="24"/>
+          <w:shd w:val="clear" w:color="auto" w:fill="FFFFFF"/>
+        </w:rPr>
+        <w:t>.</w:t>
       </w:r>
     </w:p>
     <w:p>
@@ -1182,17 +2169,87 @@
         </w:numPr>
         <w:rPr>
           <w:rFonts w:ascii="Times New Roman" w:hAnsi="Times New Roman" w:cs="Times New Roman"/>
-          <w:sz w:val="24"/>
-          <w:szCs w:val="24"/>
-        </w:rPr>
-      </w:pPr>
-      <w:r>
-        <w:rPr>
-          <w:rFonts w:ascii="Times New Roman" w:hAnsi="Times New Roman" w:cs="Times New Roman"/>
-          <w:sz w:val="24"/>
-          <w:szCs w:val="24"/>
-        </w:rPr>
-        <w:t>Estime nuevamente sus modelos anteriores</w:t>
+          <w:color w:val="000000"/>
+          <w:sz w:val="24"/>
+          <w:szCs w:val="24"/>
+          <w:shd w:val="clear" w:color="auto" w:fill="FFFFFF"/>
+        </w:rPr>
+      </w:pPr>
+      <w:r>
+        <w:rPr>
+          <w:rFonts w:ascii="Times New Roman" w:hAnsi="Times New Roman" w:cs="Times New Roman"/>
+          <w:color w:val="000000"/>
+          <w:sz w:val="24"/>
+          <w:szCs w:val="24"/>
+          <w:shd w:val="clear" w:color="auto" w:fill="FFFFFF"/>
+        </w:rPr>
+        <w:t xml:space="preserve">Calcular el error de predicción para la i − </w:t>
+      </w:r>
+      <w:proofErr w:type="spellStart"/>
+      <w:r>
+        <w:rPr>
+          <w:rFonts w:ascii="Times New Roman" w:hAnsi="Times New Roman" w:cs="Times New Roman"/>
+          <w:color w:val="000000"/>
+          <w:sz w:val="24"/>
+          <w:szCs w:val="24"/>
+          <w:shd w:val="clear" w:color="auto" w:fill="FFFFFF"/>
+        </w:rPr>
+        <w:t>ésima</w:t>
+      </w:r>
+      <w:proofErr w:type="spellEnd"/>
+      <w:r>
+        <w:rPr>
+          <w:rFonts w:ascii="Times New Roman" w:hAnsi="Times New Roman" w:cs="Times New Roman"/>
+          <w:color w:val="000000"/>
+          <w:sz w:val="24"/>
+          <w:szCs w:val="24"/>
+          <w:shd w:val="clear" w:color="auto" w:fill="FFFFFF"/>
+        </w:rPr>
+        <w:t xml:space="preserve"> observación, es decir, (</w:t>
+      </w:r>
+      <w:proofErr w:type="spellStart"/>
+      <w:r>
+        <w:rPr>
+          <w:rFonts w:ascii="Times New Roman" w:hAnsi="Times New Roman" w:cs="Times New Roman"/>
+          <w:color w:val="000000"/>
+          <w:sz w:val="24"/>
+          <w:szCs w:val="24"/>
+          <w:shd w:val="clear" w:color="auto" w:fill="FFFFFF"/>
+        </w:rPr>
+        <w:t>yi</w:t>
+      </w:r>
+      <w:proofErr w:type="spellEnd"/>
+      <w:r>
+        <w:rPr>
+          <w:rFonts w:ascii="Times New Roman" w:hAnsi="Times New Roman" w:cs="Times New Roman"/>
+          <w:color w:val="000000"/>
+          <w:sz w:val="24"/>
+          <w:szCs w:val="24"/>
+          <w:shd w:val="clear" w:color="auto" w:fill="FFFFFF"/>
+        </w:rPr>
+        <w:t xml:space="preserve">− </w:t>
+      </w:r>
+      <w:proofErr w:type="spellStart"/>
+      <w:r>
+        <w:rPr>
+          <w:rFonts w:ascii="Times New Roman" w:hAnsi="Times New Roman" w:cs="Times New Roman"/>
+          <w:color w:val="000000"/>
+          <w:sz w:val="24"/>
+          <w:szCs w:val="24"/>
+          <w:shd w:val="clear" w:color="auto" w:fill="FFFFFF"/>
+        </w:rPr>
+        <w:t>yˆi</w:t>
+      </w:r>
+      <w:proofErr w:type="spellEnd"/>
+      <w:r>
+        <w:rPr>
+          <w:rFonts w:ascii="Times New Roman" w:hAnsi="Times New Roman" w:cs="Times New Roman"/>
+          <w:color w:val="000000"/>
+          <w:sz w:val="24"/>
+          <w:szCs w:val="24"/>
+          <w:shd w:val="clear" w:color="auto" w:fill="FFFFFF"/>
+        </w:rPr>
+        <w:t>)</w:t>
       </w:r>
     </w:p>
     <w:p>
@@ -1204,246 +2261,43 @@
         </w:numPr>
         <w:rPr>
           <w:rFonts w:ascii="Times New Roman" w:hAnsi="Times New Roman" w:cs="Times New Roman"/>
-          <w:sz w:val="24"/>
-          <w:szCs w:val="24"/>
-        </w:rPr>
-      </w:pPr>
-      <w:r>
-        <w:rPr>
-          <w:rFonts w:ascii="Times New Roman" w:hAnsi="Times New Roman" w:cs="Times New Roman"/>
-          <w:sz w:val="24"/>
-          <w:szCs w:val="24"/>
-        </w:rPr>
-        <w:t>En las secciones anteriores, los modelos estimados tenían diferentes transformaciones de la variable dependiente. En este punto, explora también otras transformaciones de tus variables independientes. Por ejemplo, puede incluir términos polinómicos de ciertos controles o interacciones de estos. Pruebe al menos cinco (5) modelos que aumentan en complejidad.</w:t>
-      </w:r>
-    </w:p>
-    <w:p>
-      <w:pPr>
-        <w:pStyle w:val="Prrafodelista"/>
-        <w:numPr>
-          <w:ilvl w:val="3"/>
-          <w:numId w:val="2"/>
-        </w:numPr>
-        <w:rPr>
-          <w:rFonts w:ascii="Times New Roman" w:hAnsi="Times New Roman" w:cs="Times New Roman"/>
-          <w:sz w:val="24"/>
-          <w:szCs w:val="24"/>
-        </w:rPr>
-      </w:pPr>
-      <w:r>
-        <w:rPr>
-          <w:rFonts w:ascii="Times New Roman" w:hAnsi="Times New Roman" w:cs="Times New Roman"/>
-          <w:sz w:val="24"/>
-          <w:szCs w:val="24"/>
-        </w:rPr>
-        <w:t>Informe y compare el error de predicción promedio de todos los modelos que estimó anteriormente. Discuta el modelo con el error de predicción promedio más bajo.</w:t>
-      </w:r>
-    </w:p>
-    <w:p>
-      <w:pPr>
-        <w:pStyle w:val="Prrafodelista"/>
-        <w:numPr>
-          <w:ilvl w:val="3"/>
-          <w:numId w:val="2"/>
-        </w:numPr>
-        <w:rPr>
-          <w:rFonts w:ascii="Times New Roman" w:hAnsi="Times New Roman" w:cs="Times New Roman"/>
-          <w:sz w:val="24"/>
-          <w:szCs w:val="24"/>
-        </w:rPr>
-      </w:pPr>
-      <w:r>
-        <w:rPr>
-          <w:rFonts w:ascii="Times New Roman" w:hAnsi="Times New Roman" w:cs="Times New Roman"/>
-          <w:sz w:val="24"/>
-          <w:szCs w:val="24"/>
-        </w:rPr>
-        <w:lastRenderedPageBreak/>
-        <w:t xml:space="preserve"> Para el modelo con el error de predicción promedio más bajo, calcule la estadística de apalancamiento para cada observación en la muestra de prueba. ¿Hay valores atípicos, es decir, observaciones con un alto apalancamiento que impulsen los resultados? ¿Son estos valores atípicos personas potenciales que la DIAN debería investigar, o son simplemente el producto de un modelo defectuoso?</w:t>
-      </w:r>
-    </w:p>
-    <w:p>
-      <w:pPr>
-        <w:rPr>
-          <w:rFonts w:ascii="Times New Roman" w:hAnsi="Times New Roman" w:cs="Times New Roman"/>
-          <w:color w:val="000000"/>
-          <w:sz w:val="24"/>
-          <w:szCs w:val="24"/>
-          <w:shd w:val="clear" w:color="auto" w:fill="FFFFFF"/>
-        </w:rPr>
-      </w:pPr>
-    </w:p>
-    <w:p>
-      <w:pPr>
-        <w:pStyle w:val="Prrafodelista"/>
-        <w:numPr>
-          <w:ilvl w:val="2"/>
-          <w:numId w:val="2"/>
-        </w:numPr>
-        <w:rPr>
-          <w:rFonts w:ascii="Times New Roman" w:hAnsi="Times New Roman" w:cs="Times New Roman"/>
-          <w:color w:val="000000"/>
-          <w:sz w:val="24"/>
-          <w:szCs w:val="24"/>
-          <w:shd w:val="clear" w:color="auto" w:fill="FFFFFF"/>
-        </w:rPr>
-      </w:pPr>
-      <w:r>
-        <w:rPr>
-          <w:rFonts w:ascii="Times New Roman" w:hAnsi="Times New Roman" w:cs="Times New Roman"/>
-          <w:color w:val="000000"/>
-          <w:sz w:val="24"/>
-          <w:szCs w:val="24"/>
-          <w:shd w:val="clear" w:color="auto" w:fill="FFFFFF"/>
-        </w:rPr>
-        <w:t>Repita el punto anterior pero use la validación cruzada K-fold. Comente las similitudes/diferencias del uso de este enfoque.</w:t>
-      </w:r>
-    </w:p>
-    <w:p>
-      <w:pPr>
-        <w:pStyle w:val="Prrafodelista"/>
-        <w:numPr>
-          <w:ilvl w:val="2"/>
-          <w:numId w:val="2"/>
-        </w:numPr>
-        <w:rPr>
-          <w:rFonts w:ascii="Times New Roman" w:hAnsi="Times New Roman" w:cs="Times New Roman"/>
-          <w:color w:val="000000"/>
-          <w:sz w:val="24"/>
-          <w:szCs w:val="24"/>
-          <w:shd w:val="clear" w:color="auto" w:fill="FFFFFF"/>
-        </w:rPr>
-      </w:pPr>
-      <w:r>
-        <w:rPr>
-          <w:rFonts w:ascii="Times New Roman" w:hAnsi="Times New Roman" w:cs="Times New Roman"/>
-          <w:color w:val="000000"/>
-          <w:sz w:val="24"/>
-          <w:szCs w:val="24"/>
-          <w:shd w:val="clear" w:color="auto" w:fill="FFFFFF"/>
-        </w:rPr>
-        <w:t>Con su modelo predicho preferido (el que tiene el promedio más bajo</w:t>
-      </w:r>
-      <w:r>
-        <w:rPr>
-          <w:rFonts w:ascii="Times New Roman" w:hAnsi="Times New Roman" w:cs="Times New Roman"/>
-          <w:color w:val="000000"/>
-          <w:sz w:val="24"/>
-          <w:szCs w:val="24"/>
-          <w:shd w:val="clear" w:color="auto" w:fill="FFFFFF"/>
-        </w:rPr>
-        <w:t xml:space="preserve"> </w:t>
-      </w:r>
-      <w:r>
-        <w:rPr>
-          <w:rFonts w:ascii="Times New Roman" w:hAnsi="Times New Roman" w:cs="Times New Roman"/>
-          <w:color w:val="000000"/>
-          <w:sz w:val="24"/>
-          <w:szCs w:val="24"/>
-          <w:shd w:val="clear" w:color="auto" w:fill="FFFFFF"/>
-        </w:rPr>
-        <w:t>error de predicción) realice el siguiente ejercicio:</w:t>
-      </w:r>
-    </w:p>
-    <w:p>
-      <w:pPr>
-        <w:pStyle w:val="Prrafodelista"/>
-        <w:ind w:left="1800"/>
-        <w:rPr>
-          <w:rFonts w:ascii="Times New Roman" w:hAnsi="Times New Roman" w:cs="Times New Roman"/>
-          <w:color w:val="000000"/>
-          <w:sz w:val="24"/>
-          <w:szCs w:val="24"/>
-          <w:shd w:val="clear" w:color="auto" w:fill="FFFFFF"/>
-        </w:rPr>
-      </w:pPr>
-      <w:r>
-        <w:rPr>
-          <w:rFonts w:ascii="Times New Roman" w:hAnsi="Times New Roman" w:cs="Times New Roman"/>
-          <w:color w:val="000000"/>
-          <w:sz w:val="24"/>
-          <w:szCs w:val="24"/>
-          <w:shd w:val="clear" w:color="auto" w:fill="FFFFFF"/>
-        </w:rPr>
-        <w:t>Escribe un bucle que haga lo siguiente:</w:t>
-      </w:r>
-    </w:p>
-    <w:p>
-      <w:pPr>
-        <w:pStyle w:val="Prrafodelista"/>
-        <w:numPr>
-          <w:ilvl w:val="3"/>
-          <w:numId w:val="2"/>
-        </w:numPr>
-        <w:rPr>
-          <w:rFonts w:ascii="Times New Roman" w:hAnsi="Times New Roman" w:cs="Times New Roman"/>
-          <w:color w:val="000000"/>
-          <w:sz w:val="24"/>
-          <w:szCs w:val="24"/>
-          <w:shd w:val="clear" w:color="auto" w:fill="FFFFFF"/>
-        </w:rPr>
-      </w:pPr>
-      <w:r>
-        <w:rPr>
-          <w:rFonts w:ascii="Times New Roman" w:hAnsi="Times New Roman" w:cs="Times New Roman"/>
-          <w:color w:val="000000"/>
-          <w:sz w:val="24"/>
-          <w:szCs w:val="24"/>
-          <w:shd w:val="clear" w:color="auto" w:fill="FFFFFF"/>
-        </w:rPr>
-        <w:t>Estimar el modelo de regresión utilizando todas las observaciones menos la i − ésima.</w:t>
-      </w:r>
-    </w:p>
-    <w:p>
-      <w:pPr>
-        <w:pStyle w:val="Prrafodelista"/>
-        <w:numPr>
-          <w:ilvl w:val="3"/>
-          <w:numId w:val="2"/>
-        </w:numPr>
-        <w:rPr>
-          <w:rFonts w:ascii="Times New Roman" w:hAnsi="Times New Roman" w:cs="Times New Roman"/>
-          <w:color w:val="000000"/>
-          <w:sz w:val="24"/>
-          <w:szCs w:val="24"/>
-          <w:shd w:val="clear" w:color="auto" w:fill="FFFFFF"/>
-        </w:rPr>
-      </w:pPr>
-      <w:r>
-        <w:rPr>
-          <w:rFonts w:ascii="Times New Roman" w:hAnsi="Times New Roman" w:cs="Times New Roman"/>
-          <w:color w:val="000000"/>
-          <w:sz w:val="24"/>
-          <w:szCs w:val="24"/>
-          <w:shd w:val="clear" w:color="auto" w:fill="FFFFFF"/>
-        </w:rPr>
-        <w:t>Calcular el error de predicción para la i − ésima observación, es decir, (yi− yˆi)</w:t>
-      </w:r>
-    </w:p>
-    <w:p>
-      <w:pPr>
-        <w:pStyle w:val="Prrafodelista"/>
-        <w:numPr>
-          <w:ilvl w:val="3"/>
-          <w:numId w:val="2"/>
-        </w:numPr>
-        <w:rPr>
-          <w:rFonts w:ascii="Times New Roman" w:hAnsi="Times New Roman" w:cs="Times New Roman"/>
-          <w:color w:val="000000"/>
-          <w:sz w:val="24"/>
-          <w:szCs w:val="24"/>
-          <w:shd w:val="clear" w:color="auto" w:fill="FFFFFF"/>
-        </w:rPr>
-      </w:pPr>
-      <w:r>
-        <w:rPr>
-          <w:rFonts w:ascii="Times New Roman" w:hAnsi="Times New Roman" w:cs="Times New Roman"/>
-          <w:color w:val="000000"/>
-          <w:sz w:val="24"/>
-          <w:szCs w:val="24"/>
-          <w:shd w:val="clear" w:color="auto" w:fill="FFFFFF"/>
-        </w:rPr>
-        <w:t>Calcular el promedio de los números obtenidos en el paso anterior para obtener el error cuadrático medio. Esto se conoce como la estadística de validación cruzada Leave-One-Out (LOOCV).</w:t>
+          <w:color w:val="000000"/>
+          <w:sz w:val="24"/>
+          <w:szCs w:val="24"/>
+          <w:shd w:val="clear" w:color="auto" w:fill="FFFFFF"/>
+        </w:rPr>
+      </w:pPr>
+      <w:r>
+        <w:rPr>
+          <w:rFonts w:ascii="Times New Roman" w:hAnsi="Times New Roman" w:cs="Times New Roman"/>
+          <w:color w:val="000000"/>
+          <w:sz w:val="24"/>
+          <w:szCs w:val="24"/>
+          <w:shd w:val="clear" w:color="auto" w:fill="FFFFFF"/>
+        </w:rPr>
+        <w:t xml:space="preserve">Calcular el promedio de los números obtenidos en el paso anterior para obtener el error cuadrático medio. Esto se conoce como la estadística de validación cruzada </w:t>
+      </w:r>
+      <w:proofErr w:type="spellStart"/>
+      <w:r>
+        <w:rPr>
+          <w:rFonts w:ascii="Times New Roman" w:hAnsi="Times New Roman" w:cs="Times New Roman"/>
+          <w:color w:val="000000"/>
+          <w:sz w:val="24"/>
+          <w:szCs w:val="24"/>
+          <w:shd w:val="clear" w:color="auto" w:fill="FFFFFF"/>
+        </w:rPr>
+        <w:t>Leave-One-Out</w:t>
+      </w:r>
+      <w:proofErr w:type="spellEnd"/>
+      <w:r>
+        <w:rPr>
+          <w:rFonts w:ascii="Times New Roman" w:hAnsi="Times New Roman" w:cs="Times New Roman"/>
+          <w:color w:val="000000"/>
+          <w:sz w:val="24"/>
+          <w:szCs w:val="24"/>
+          <w:shd w:val="clear" w:color="auto" w:fill="FFFFFF"/>
+        </w:rPr>
+        <w:t xml:space="preserve"> (LOOCV).</w:t>
       </w:r>
     </w:p>
     <w:p>
@@ -1494,6 +2348,95 @@
 <file path=word/numbering.xml><?xml version="1.0" encoding="utf-8"?>
 <w:numbering xmlns:wpc="http://schemas.microsoft.com/office/word/2010/wordprocessingCanvas" xmlns:mc="http://schemas.openxmlformats.org/markup-compatibility/2006" xmlns:o="urn:schemas-microsoft-com:office:office" xmlns:r="http://schemas.openxmlformats.org/officeDocument/2006/relationships" xmlns:m="http://schemas.openxmlformats.org/officeDocument/2006/math" xmlns:v="urn:schemas-microsoft-com:vml" xmlns:wp14="http://schemas.microsoft.com/office/word/2010/wordprocessingDrawing" xmlns:wp="http://schemas.openxmlformats.org/drawingml/2006/wordprocessingDrawing" xmlns:w10="urn:schemas-microsoft-com:office:word" xmlns:w="http://schemas.openxmlformats.org/wordprocessingml/2006/main" xmlns:w14="http://schemas.microsoft.com/office/word/2010/wordml" xmlns:w15="http://schemas.microsoft.com/office/word/2012/wordml" xmlns:wpg="http://schemas.microsoft.com/office/word/2010/wordprocessingGroup" xmlns:wpi="http://schemas.microsoft.com/office/word/2010/wordprocessingInk" xmlns:wne="http://schemas.microsoft.com/office/word/2006/wordml" xmlns:wps="http://schemas.microsoft.com/office/word/2010/wordprocessingShape" mc:Ignorable="w14 w15 wp14">
   <w:abstractNum w:abstractNumId="0" w15:restartNumberingAfterBreak="0">
+    <w:nsid w:val="271F15A3"/>
+    <w:multiLevelType w:val="hybridMultilevel"/>
+    <w:tmpl w:val="F9223FEE"/>
+    <w:lvl w:ilvl="0" w:tplc="240A000F">
+      <w:start w:val="1"/>
+      <w:numFmt w:val="decimal"/>
+      <w:lvlText w:val="%1."/>
+      <w:lvlJc w:val="left"/>
+      <w:pPr>
+        <w:ind w:left="644" w:hanging="360"/>
+      </w:pPr>
+      <w:rPr>
+        <w:rFonts w:hint="default"/>
+      </w:rPr>
+    </w:lvl>
+    <w:lvl w:ilvl="1" w:tplc="240A0019" w:tentative="1">
+      <w:start w:val="1"/>
+      <w:numFmt w:val="lowerLetter"/>
+      <w:lvlText w:val="%2."/>
+      <w:lvlJc w:val="left"/>
+      <w:pPr>
+        <w:ind w:left="1364" w:hanging="360"/>
+      </w:pPr>
+    </w:lvl>
+    <w:lvl w:ilvl="2" w:tplc="240A001B" w:tentative="1">
+      <w:start w:val="1"/>
+      <w:numFmt w:val="lowerRoman"/>
+      <w:lvlText w:val="%3."/>
+      <w:lvlJc w:val="right"/>
+      <w:pPr>
+        <w:ind w:left="2084" w:hanging="180"/>
+      </w:pPr>
+    </w:lvl>
+    <w:lvl w:ilvl="3" w:tplc="240A000F" w:tentative="1">
+      <w:start w:val="1"/>
+      <w:numFmt w:val="decimal"/>
+      <w:lvlText w:val="%4."/>
+      <w:lvlJc w:val="left"/>
+      <w:pPr>
+        <w:ind w:left="2804" w:hanging="360"/>
+      </w:pPr>
+    </w:lvl>
+    <w:lvl w:ilvl="4" w:tplc="240A0019" w:tentative="1">
+      <w:start w:val="1"/>
+      <w:numFmt w:val="lowerLetter"/>
+      <w:lvlText w:val="%5."/>
+      <w:lvlJc w:val="left"/>
+      <w:pPr>
+        <w:ind w:left="3524" w:hanging="360"/>
+      </w:pPr>
+    </w:lvl>
+    <w:lvl w:ilvl="5" w:tplc="240A001B" w:tentative="1">
+      <w:start w:val="1"/>
+      <w:numFmt w:val="lowerRoman"/>
+      <w:lvlText w:val="%6."/>
+      <w:lvlJc w:val="right"/>
+      <w:pPr>
+        <w:ind w:left="4244" w:hanging="180"/>
+      </w:pPr>
+    </w:lvl>
+    <w:lvl w:ilvl="6" w:tplc="240A000F" w:tentative="1">
+      <w:start w:val="1"/>
+      <w:numFmt w:val="decimal"/>
+      <w:lvlText w:val="%7."/>
+      <w:lvlJc w:val="left"/>
+      <w:pPr>
+        <w:ind w:left="4964" w:hanging="360"/>
+      </w:pPr>
+    </w:lvl>
+    <w:lvl w:ilvl="7" w:tplc="240A0019" w:tentative="1">
+      <w:start w:val="1"/>
+      <w:numFmt w:val="lowerLetter"/>
+      <w:lvlText w:val="%8."/>
+      <w:lvlJc w:val="left"/>
+      <w:pPr>
+        <w:ind w:left="5684" w:hanging="360"/>
+      </w:pPr>
+    </w:lvl>
+    <w:lvl w:ilvl="8" w:tplc="240A001B" w:tentative="1">
+      <w:start w:val="1"/>
+      <w:numFmt w:val="lowerRoman"/>
+      <w:lvlText w:val="%9."/>
+      <w:lvlJc w:val="right"/>
+      <w:pPr>
+        <w:ind w:left="6404" w:hanging="180"/>
+      </w:pPr>
+    </w:lvl>
+  </w:abstractNum>
+  <w:abstractNum w:abstractNumId="1" w15:restartNumberingAfterBreak="0">
     <w:nsid w:val="28DB2653"/>
     <w:multiLevelType w:val="hybridMultilevel"/>
     <w:tmpl w:val="31D08A02"/>
@@ -1582,7 +2525,7 @@
       </w:pPr>
     </w:lvl>
   </w:abstractNum>
-  <w:abstractNum w:abstractNumId="1" w15:restartNumberingAfterBreak="0">
+  <w:abstractNum w:abstractNumId="2" w15:restartNumberingAfterBreak="0">
     <w:nsid w:val="5A274AD4"/>
     <w:multiLevelType w:val="multilevel"/>
     <w:tmpl w:val="F7EEEDDE"/>
@@ -1707,7 +2650,7 @@
       </w:rPr>
     </w:lvl>
   </w:abstractNum>
-  <w:abstractNum w:abstractNumId="2" w15:restartNumberingAfterBreak="0">
+  <w:abstractNum w:abstractNumId="3" w15:restartNumberingAfterBreak="0">
     <w:nsid w:val="6EF16CBD"/>
     <w:multiLevelType w:val="multilevel"/>
     <w:tmpl w:val="9D625B5E"/>
@@ -1821,13 +2764,16 @@
     </w:lvl>
   </w:abstractNum>
   <w:num w:numId="1">
-    <w:abstractNumId w:val="0"/>
+    <w:abstractNumId w:val="1"/>
   </w:num>
   <w:num w:numId="2">
-    <w:abstractNumId w:val="1"/>
+    <w:abstractNumId w:val="2"/>
   </w:num>
   <w:num w:numId="3">
-    <w:abstractNumId w:val="2"/>
+    <w:abstractNumId w:val="3"/>
+  </w:num>
+  <w:num w:numId="4">
+    <w:abstractNumId w:val="0"/>
   </w:num>
 </w:numbering>
 </file>

</xml_diff>